<commit_message>
Third analysis - pseudo secondary sort
</commit_message>
<xml_diff>
--- a/Report/Report.docx
+++ b/Report/Report.docx
@@ -224,19 +224,8 @@
               <w:sz w:val="26"/>
               <w:szCs w:val="26"/>
             </w:rPr>
-            <w:t xml:space="preserve">Professor: Yusuf </w:t>
+            <w:t>Professor: Yusuf Ozbek</w:t>
           </w:r>
-          <w:proofErr w:type="spellStart"/>
-          <w:r>
-            <w:rPr>
-              <w:b/>
-              <w:bCs/>
-              <w:sz w:val="26"/>
-              <w:szCs w:val="26"/>
-            </w:rPr>
-            <w:t>Ozbek</w:t>
-          </w:r>
-          <w:proofErr w:type="spellEnd"/>
         </w:p>
         <w:p>
           <w:pPr>
@@ -658,13 +647,7 @@
     </w:p>
     <w:p>
       <w:r>
-        <w:t xml:space="preserve">The attributes used from </w:t>
-      </w:r>
-      <w:r>
-        <w:t>IRS data</w:t>
-      </w:r>
-      <w:r>
-        <w:t xml:space="preserve"> are</w:t>
+        <w:t>The attributes used from IRS data are</w:t>
       </w:r>
     </w:p>
     <w:p>
@@ -794,13 +777,9 @@
             <w:tcW w:w="630" w:type="dxa"/>
           </w:tcPr>
           <w:p>
-            <w:proofErr w:type="spellStart"/>
-            <w:proofErr w:type="gramStart"/>
             <w:r>
               <w:t>S.No</w:t>
             </w:r>
-            <w:proofErr w:type="spellEnd"/>
-            <w:proofErr w:type="gramEnd"/>
           </w:p>
         </w:tc>
         <w:tc>
@@ -906,39 +885,14 @@
               <w:t>Chaining,</w:t>
             </w:r>
             <w:r>
-              <w:t xml:space="preserve"> </w:t>
-            </w:r>
-            <w:r>
-              <w:t>Custom</w:t>
+              <w:t xml:space="preserve"> Custom Writable Class, Multiple Maps in Same MR Job, </w:t>
             </w:r>
             <w:r>
               <w:t xml:space="preserve"> </w:t>
             </w:r>
             <w:r>
-              <w:t>Writable</w:t>
-            </w:r>
-            <w:r>
-              <w:t xml:space="preserve"> Class,</w:t>
-            </w:r>
-            <w:r>
-              <w:t xml:space="preserve"> </w:t>
-            </w:r>
-            <w:r>
-              <w:t xml:space="preserve">Multiple Maps in Same MR </w:t>
-            </w:r>
-            <w:proofErr w:type="gramStart"/>
-            <w:r>
-              <w:t xml:space="preserve">Job, </w:t>
-            </w:r>
-            <w:r>
-              <w:t xml:space="preserve"> </w:t>
-            </w:r>
-            <w:proofErr w:type="spellStart"/>
-            <w:r>
               <w:t>SequenceFileInputFormat</w:t>
             </w:r>
-            <w:proofErr w:type="spellEnd"/>
-            <w:proofErr w:type="gramEnd"/>
             <w:r>
               <w:t xml:space="preserve"> </w:t>
             </w:r>
@@ -963,13 +917,22 @@
           <w:tcPr>
             <w:tcW w:w="6100" w:type="dxa"/>
           </w:tcPr>
+          <w:p>
+            <w:r>
+              <w:t>Find number of students enrolled in each state and display the state in descending order of number of students</w:t>
+            </w:r>
+          </w:p>
           <w:p/>
         </w:tc>
         <w:tc>
           <w:tcPr>
             <w:tcW w:w="3328" w:type="dxa"/>
           </w:tcPr>
-          <w:p/>
+          <w:p>
+            <w:r>
+              <w:t>Pseudo Secondary Sorting, Clean up function in Reduce</w:t>
+            </w:r>
+          </w:p>
         </w:tc>
       </w:tr>
       <w:tr>
@@ -1233,23 +1196,7 @@
           <w:b/>
           <w:bCs/>
         </w:rPr>
-        <w:t>/</w:t>
-      </w:r>
-      <w:proofErr w:type="spellStart"/>
-      <w:r>
-        <w:rPr>
-          <w:b/>
-          <w:bCs/>
-        </w:rPr>
-        <w:t>usr</w:t>
-      </w:r>
-      <w:proofErr w:type="spellEnd"/>
-      <w:r>
-        <w:rPr>
-          <w:b/>
-          <w:bCs/>
-        </w:rPr>
-        <w:t>/local/bin/hadoop-3</w:t>
+        <w:t>/usr/local/bin/hadoop-3</w:t>
       </w:r>
       <w:r>
         <w:rPr>
@@ -1288,29 +1235,8 @@
           <w:numId w:val="7"/>
         </w:numPr>
       </w:pPr>
-      <w:proofErr w:type="gramStart"/>
-      <w:r>
-        <w:t>Enter into</w:t>
-      </w:r>
-      <w:proofErr w:type="gramEnd"/>
-      <w:r>
-        <w:t xml:space="preserve"> the </w:t>
-      </w:r>
-      <w:proofErr w:type="spellStart"/>
-      <w:r>
-        <w:t>sbin</w:t>
-      </w:r>
-      <w:proofErr w:type="spellEnd"/>
-      <w:r>
-        <w:t xml:space="preserve"> directory where all </w:t>
-      </w:r>
-      <w:proofErr w:type="spellStart"/>
-      <w:r>
-        <w:t>hadoop</w:t>
-      </w:r>
-      <w:proofErr w:type="spellEnd"/>
-      <w:r>
-        <w:t xml:space="preserve"> shell scripts are present</w:t>
+      <w:r>
+        <w:t>Enter into the sbin directory where all hadoop shell scripts are present</w:t>
       </w:r>
     </w:p>
     <w:p>
@@ -1326,17 +1252,8 @@
           <w:b/>
           <w:bCs/>
         </w:rPr>
-        <w:t>cd /</w:t>
-      </w:r>
-      <w:proofErr w:type="spellStart"/>
-      <w:r>
-        <w:rPr>
-          <w:b/>
-          <w:bCs/>
-        </w:rPr>
-        <w:t>sbin</w:t>
-      </w:r>
-      <w:proofErr w:type="spellEnd"/>
+        <w:t>cd /sbin</w:t>
+      </w:r>
     </w:p>
     <w:p>
       <w:pPr>
@@ -1347,15 +1264,7 @@
         </w:numPr>
       </w:pPr>
       <w:r>
-        <w:t xml:space="preserve">Start the </w:t>
-      </w:r>
-      <w:proofErr w:type="spellStart"/>
-      <w:r>
-        <w:t>hadoop</w:t>
-      </w:r>
-      <w:proofErr w:type="spellEnd"/>
-      <w:r>
-        <w:t xml:space="preserve"> using the command </w:t>
+        <w:t xml:space="preserve">Start the hadoop using the command </w:t>
       </w:r>
       <w:r>
         <w:rPr>
@@ -1374,17 +1283,8 @@
         </w:numPr>
       </w:pPr>
       <w:r>
-        <w:t xml:space="preserve">Check if </w:t>
-      </w:r>
-      <w:proofErr w:type="spellStart"/>
-      <w:r>
-        <w:t>hadoop</w:t>
-      </w:r>
-      <w:proofErr w:type="spellEnd"/>
-      <w:r>
-        <w:t xml:space="preserve"> has started using the command </w:t>
-      </w:r>
-      <w:proofErr w:type="spellStart"/>
+        <w:t xml:space="preserve">Check if hadoop has started using the command </w:t>
+      </w:r>
       <w:r>
         <w:rPr>
           <w:b/>
@@ -1392,7 +1292,6 @@
         </w:rPr>
         <w:t>jps</w:t>
       </w:r>
-      <w:proofErr w:type="spellEnd"/>
     </w:p>
     <w:p>
       <w:r>
@@ -1536,46 +1435,12 @@
           <w:bCs/>
         </w:rPr>
       </w:pPr>
-      <w:proofErr w:type="gramStart"/>
-      <w:r>
-        <w:rPr>
-          <w:b/>
-          <w:bCs/>
-        </w:rPr>
-        <w:t>./</w:t>
-      </w:r>
-      <w:proofErr w:type="spellStart"/>
-      <w:proofErr w:type="gramEnd"/>
-      <w:r>
-        <w:rPr>
-          <w:b/>
-          <w:bCs/>
-        </w:rPr>
-        <w:t>hadoop</w:t>
-      </w:r>
-      <w:proofErr w:type="spellEnd"/>
-      <w:r>
-        <w:rPr>
-          <w:b/>
-          <w:bCs/>
-        </w:rPr>
-        <w:t xml:space="preserve"> fs -</w:t>
-      </w:r>
-      <w:proofErr w:type="spellStart"/>
-      <w:r>
-        <w:rPr>
-          <w:b/>
-          <w:bCs/>
-        </w:rPr>
-        <w:t>copyFromLocal</w:t>
-      </w:r>
-      <w:proofErr w:type="spellEnd"/>
-      <w:r>
-        <w:rPr>
-          <w:b/>
-          <w:bCs/>
-        </w:rPr>
-        <w:t xml:space="preserve"> '/home/surya/Desktop/CollegeScorecard_Raw_Data/MERGED2017_18_PP.csv' /project</w:t>
+      <w:r>
+        <w:rPr>
+          <w:b/>
+          <w:bCs/>
+        </w:rPr>
+        <w:t>./hadoop fs -copyFromLocal '/home/surya/Desktop/CollegeScorecard_Raw_Data/MERGED2017_18_PP.csv' /project</w:t>
       </w:r>
     </w:p>
     <w:p>
@@ -1586,76 +1451,12 @@
           <w:bCs/>
         </w:rPr>
       </w:pPr>
-      <w:proofErr w:type="gramStart"/>
-      <w:r>
-        <w:rPr>
-          <w:b/>
-          <w:bCs/>
-        </w:rPr>
-        <w:t>./</w:t>
-      </w:r>
-      <w:proofErr w:type="spellStart"/>
-      <w:proofErr w:type="gramEnd"/>
-      <w:r>
-        <w:rPr>
-          <w:b/>
-          <w:bCs/>
-        </w:rPr>
-        <w:t>hadoop</w:t>
-      </w:r>
-      <w:proofErr w:type="spellEnd"/>
-      <w:r>
-        <w:rPr>
-          <w:b/>
-          <w:bCs/>
-        </w:rPr>
-        <w:t xml:space="preserve"> fs -</w:t>
-      </w:r>
-      <w:proofErr w:type="spellStart"/>
-      <w:r>
-        <w:rPr>
-          <w:b/>
-          <w:bCs/>
-        </w:rPr>
-        <w:t>copyFromLocal</w:t>
-      </w:r>
-      <w:proofErr w:type="spellEnd"/>
-      <w:r>
-        <w:rPr>
-          <w:b/>
-          <w:bCs/>
-        </w:rPr>
-        <w:t xml:space="preserve"> '/home/</w:t>
-      </w:r>
-      <w:proofErr w:type="spellStart"/>
-      <w:r>
-        <w:rPr>
-          <w:b/>
-          <w:bCs/>
-        </w:rPr>
-        <w:t>surya</w:t>
-      </w:r>
-      <w:proofErr w:type="spellEnd"/>
-      <w:r>
-        <w:rPr>
-          <w:b/>
-          <w:bCs/>
-        </w:rPr>
-        <w:t>/Desktop/17zpallnoagi</w:t>
-      </w:r>
-      <w:r>
-        <w:rPr>
-          <w:b/>
-          <w:bCs/>
-        </w:rPr>
-        <w:t>.csv</w:t>
-      </w:r>
-      <w:r>
-        <w:rPr>
-          <w:b/>
-          <w:bCs/>
-        </w:rPr>
-        <w:t>' /project</w:t>
+      <w:r>
+        <w:rPr>
+          <w:b/>
+          <w:bCs/>
+        </w:rPr>
+        <w:t>./hadoop fs -copyFromLocal '/home/surya/Desktop/17zpallnoagi.csv' /project</w:t>
       </w:r>
     </w:p>
     <w:p/>
@@ -1678,27 +1479,7 @@
           <w:szCs w:val="26"/>
         </w:rPr>
         <w:lastRenderedPageBreak/>
-        <w:t xml:space="preserve">Analysis # </w:t>
-      </w:r>
-      <w:proofErr w:type="gramStart"/>
-      <w:r>
-        <w:rPr>
-          <w:b/>
-          <w:bCs/>
-          <w:sz w:val="26"/>
-          <w:szCs w:val="26"/>
-        </w:rPr>
-        <w:t>01 :</w:t>
-      </w:r>
-      <w:proofErr w:type="gramEnd"/>
-      <w:r>
-        <w:rPr>
-          <w:b/>
-          <w:bCs/>
-          <w:sz w:val="26"/>
-          <w:szCs w:val="26"/>
-        </w:rPr>
-        <w:t xml:space="preserve"> Number of schools in a zip code (Descending order)</w:t>
+        <w:t>Analysis # 01 : Number of schools in a zip code (Descending order)</w:t>
       </w:r>
     </w:p>
     <w:p>
@@ -1838,15 +1619,7 @@
         <w:pStyle w:val="ListParagraph"/>
       </w:pPr>
       <w:r>
-        <w:t xml:space="preserve">3.  Call the </w:t>
-      </w:r>
-      <w:proofErr w:type="spellStart"/>
-      <w:r>
-        <w:t>mapReduce</w:t>
-      </w:r>
-      <w:proofErr w:type="spellEnd"/>
-      <w:r>
-        <w:t xml:space="preserve"> function on the collection and save the result into another collection</w:t>
+        <w:t>3.  Call the mapReduce function on the collection and save the result into another collection</w:t>
       </w:r>
     </w:p>
     <w:p>
@@ -2040,19 +1813,7 @@
           <w:rPr>
             <w:rStyle w:val="Hyperlink"/>
           </w:rPr>
-          <w:t>Pearson co</w:t>
-        </w:r>
-        <w:r>
-          <w:rPr>
-            <w:rStyle w:val="Hyperlink"/>
-          </w:rPr>
-          <w:t>e</w:t>
-        </w:r>
-        <w:r>
-          <w:rPr>
-            <w:rStyle w:val="Hyperlink"/>
-          </w:rPr>
-          <w:t>fficient</w:t>
+          <w:t>Pearson coefficient</w:t>
         </w:r>
       </w:hyperlink>
       <w:r>
@@ -2097,31 +1858,7 @@
         <w:pStyle w:val="ListParagraph"/>
       </w:pPr>
       <w:r>
-        <w:t xml:space="preserve">A coefficient of </w:t>
-      </w:r>
-      <w:r>
-        <w:t>-</w:t>
-      </w:r>
-      <w:r>
-        <w:t xml:space="preserve">1 shows that there is a linear </w:t>
-      </w:r>
-      <w:r>
-        <w:t>negative</w:t>
-      </w:r>
-      <w:r>
-        <w:t xml:space="preserve"> coefficient. That means as one set of data increase</w:t>
-      </w:r>
-      <w:r>
-        <w:t>s</w:t>
-      </w:r>
-      <w:r>
-        <w:t xml:space="preserve"> the other </w:t>
-      </w:r>
-      <w:r>
-        <w:t>decreases</w:t>
-      </w:r>
-      <w:r>
-        <w:t>.</w:t>
+        <w:t>A coefficient of -1 shows that there is a linear negative coefficient. That means as one set of data increases the other decreases.</w:t>
       </w:r>
     </w:p>
     <w:p>
@@ -2139,15 +1876,7 @@
     </w:p>
     <w:p>
       <w:r>
-        <w:t xml:space="preserve">Three </w:t>
-      </w:r>
-      <w:proofErr w:type="gramStart"/>
-      <w:r>
-        <w:t>map</w:t>
-      </w:r>
-      <w:proofErr w:type="gramEnd"/>
-      <w:r>
-        <w:t xml:space="preserve"> reduce jobs were chained to calculate the correlation coefficient.</w:t>
+        <w:t>Three map reduce jobs were chained to calculate the correlation coefficient.</w:t>
       </w:r>
     </w:p>
     <w:p>
@@ -2254,40 +1983,13 @@
           <w:bCs/>
         </w:rPr>
       </w:pPr>
-      <w:proofErr w:type="gramStart"/>
-      <w:r>
-        <w:rPr>
-          <w:b/>
-          <w:bCs/>
-        </w:rPr>
-        <w:t>./</w:t>
-      </w:r>
-      <w:proofErr w:type="spellStart"/>
-      <w:proofErr w:type="gramEnd"/>
-      <w:r>
-        <w:rPr>
-          <w:b/>
-          <w:bCs/>
-        </w:rPr>
-        <w:t>hadoop</w:t>
-      </w:r>
-      <w:proofErr w:type="spellEnd"/>
-      <w:r>
-        <w:rPr>
-          <w:b/>
-          <w:bCs/>
-        </w:rPr>
-        <w:t xml:space="preserve"> jar '/home/surya/IdeaProjects/PearsonCorrelation/out/artifacts/PearsonCorrelation_jar/PearsonCorrelation.jar' </w:t>
-      </w:r>
-      <w:proofErr w:type="spellStart"/>
-      <w:r>
-        <w:rPr>
-          <w:b/>
-          <w:bCs/>
-        </w:rPr>
-        <w:t>DriverClass</w:t>
-      </w:r>
-      <w:proofErr w:type="spellEnd"/>
+      <w:r>
+        <w:rPr>
+          <w:b/>
+          <w:bCs/>
+        </w:rPr>
+        <w:t>./hadoop jar '/home/surya/IdeaProjects/PearsonCorrelation/out/artifacts/PearsonCorrelation_jar/PearsonCorrelation.jar' DriverClass</w:t>
+      </w:r>
       <w:r>
         <w:rPr>
           <w:b/>
@@ -2314,23 +2016,7 @@
           <w:b/>
           <w:bCs/>
         </w:rPr>
-        <w:t>/project/</w:t>
-      </w:r>
-      <w:proofErr w:type="spellStart"/>
-      <w:r>
-        <w:rPr>
-          <w:b/>
-          <w:bCs/>
-        </w:rPr>
-        <w:t>pearsonCoefficientOutput</w:t>
-      </w:r>
-      <w:proofErr w:type="spellEnd"/>
-      <w:r>
-        <w:rPr>
-          <w:b/>
-          <w:bCs/>
-        </w:rPr>
-        <w:t xml:space="preserve"> /project/17zpallnoagi.csv</w:t>
+        <w:t>/project/pearsonCoefficientOutput /project/17zpallnoagi.csv</w:t>
       </w:r>
     </w:p>
     <w:p>
@@ -2402,46 +2088,12 @@
           <w:bCs/>
         </w:rPr>
       </w:pPr>
-      <w:proofErr w:type="gramStart"/>
-      <w:r>
-        <w:rPr>
-          <w:b/>
-          <w:bCs/>
-        </w:rPr>
-        <w:t>./</w:t>
-      </w:r>
-      <w:proofErr w:type="spellStart"/>
-      <w:proofErr w:type="gramEnd"/>
-      <w:r>
-        <w:rPr>
-          <w:b/>
-          <w:bCs/>
-        </w:rPr>
-        <w:t>hadoop</w:t>
-      </w:r>
-      <w:proofErr w:type="spellEnd"/>
-      <w:r>
-        <w:rPr>
-          <w:b/>
-          <w:bCs/>
-        </w:rPr>
-        <w:t xml:space="preserve"> fs -tail /project/</w:t>
-      </w:r>
-      <w:proofErr w:type="spellStart"/>
-      <w:r>
-        <w:rPr>
-          <w:b/>
-          <w:bCs/>
-        </w:rPr>
-        <w:t>pearsonCoefficientOutput</w:t>
-      </w:r>
-      <w:proofErr w:type="spellEnd"/>
-      <w:r>
-        <w:rPr>
-          <w:b/>
-          <w:bCs/>
-        </w:rPr>
-        <w:t>/out3/part-r-00000</w:t>
+      <w:r>
+        <w:rPr>
+          <w:b/>
+          <w:bCs/>
+        </w:rPr>
+        <w:t>./hadoop fs -tail /project/pearsonCoefficientOutput/out3/part-r-00000</w:t>
       </w:r>
     </w:p>
     <w:p>
@@ -2450,8 +2102,8 @@
           <w:noProof/>
         </w:rPr>
         <w:drawing>
-          <wp:inline distT="0" distB="0" distL="0" distR="0" wp14:anchorId="6E3A6420" wp14:editId="798A9F85">
-            <wp:extent cx="6574155" cy="2402840"/>
+          <wp:inline distT="0" distB="0" distL="0" distR="0" wp14:anchorId="6E3A6420" wp14:editId="332D61A1">
+            <wp:extent cx="6574155" cy="2900680"/>
             <wp:effectExtent l="0" t="0" r="0" b="0"/>
             <wp:docPr id="12" name="Picture 12"/>
             <wp:cNvGraphicFramePr>
@@ -2482,7 +2134,7 @@
                   <pic:spPr bwMode="auto">
                     <a:xfrm>
                       <a:off x="0" y="0"/>
-                      <a:ext cx="6644350" cy="2428496"/>
+                      <a:ext cx="6644362" cy="2931657"/>
                     </a:xfrm>
                     <a:prstGeom prst="rect">
                       <a:avLst/>
@@ -2516,9 +2168,386 @@
       <w:r>
         <w:t xml:space="preserve"> in a zip code, the relationship is moderately strong.</w:t>
       </w:r>
+    </w:p>
+    <w:p>
+      <w:r>
+        <w:br w:type="page"/>
+      </w:r>
+    </w:p>
+    <w:p>
+      <w:pPr>
+        <w:rPr>
+          <w:b/>
+          <w:bCs/>
+          <w:sz w:val="26"/>
+          <w:szCs w:val="26"/>
+        </w:rPr>
+      </w:pPr>
+      <w:r>
+        <w:rPr>
+          <w:b/>
+          <w:bCs/>
+          <w:sz w:val="26"/>
+          <w:szCs w:val="26"/>
+        </w:rPr>
+        <w:lastRenderedPageBreak/>
+        <w:t>Analysis # 0</w:t>
+      </w:r>
+      <w:r>
+        <w:rPr>
+          <w:b/>
+          <w:bCs/>
+          <w:sz w:val="26"/>
+          <w:szCs w:val="26"/>
+        </w:rPr>
+        <w:t>3</w:t>
+      </w:r>
+      <w:r>
+        <w:rPr>
+          <w:b/>
+          <w:bCs/>
+          <w:sz w:val="26"/>
+          <w:szCs w:val="26"/>
+        </w:rPr>
+        <w:t xml:space="preserve">: </w:t>
+      </w:r>
+      <w:r>
+        <w:rPr>
+          <w:b/>
+          <w:bCs/>
+          <w:sz w:val="26"/>
+          <w:szCs w:val="26"/>
+        </w:rPr>
+        <w:t>Find number of students enrolled in each state and display the state in descending order of number of students</w:t>
+      </w:r>
+    </w:p>
+    <w:p>
+      <w:pPr>
+        <w:spacing w:after="80"/>
+      </w:pPr>
+    </w:p>
+    <w:p>
+      <w:pPr>
+        <w:pStyle w:val="ListParagraph"/>
+        <w:numPr>
+          <w:ilvl w:val="0"/>
+          <w:numId w:val="18"/>
+        </w:numPr>
+        <w:spacing w:after="80"/>
+      </w:pPr>
+      <w:r>
+        <w:t>Write Map Reduce jobs in Hadoop and create a jar.</w:t>
+      </w:r>
+    </w:p>
+    <w:p>
+      <w:pPr>
+        <w:pStyle w:val="ListParagraph"/>
+        <w:numPr>
+          <w:ilvl w:val="0"/>
+          <w:numId w:val="18"/>
+        </w:numPr>
+        <w:spacing w:after="80"/>
+      </w:pPr>
+      <w:r>
+        <w:t>Run the jar in Hadoop with the following command.</w:t>
+      </w:r>
+    </w:p>
+    <w:p>
+      <w:pPr>
+        <w:spacing w:after="80"/>
+        <w:rPr>
+          <w:b/>
+          <w:bCs/>
+        </w:rPr>
+      </w:pPr>
+      <w:r>
+        <w:rPr>
+          <w:b/>
+          <w:bCs/>
+        </w:rPr>
+        <w:t>./hadoop jar '/home/surya/IdeaProjects/EnrollmentByState/out/artifacts/EnrollmentByState_jar/EnrollmentByState.jar' DriverClass /project/MERGED2017_18_PP.csv /project/statesEnrollmentOutput</w:t>
+      </w:r>
+    </w:p>
+    <w:p>
+      <w:pPr>
+        <w:spacing w:after="80"/>
+      </w:pPr>
+      <w:r>
+        <w:rPr>
+          <w:b/>
+          <w:bCs/>
+          <w:noProof/>
+        </w:rPr>
+        <w:drawing>
+          <wp:inline distT="0" distB="0" distL="0" distR="0" wp14:anchorId="2E622915" wp14:editId="72942F58">
+            <wp:extent cx="6395720" cy="3256280"/>
+            <wp:effectExtent l="0" t="0" r="5080" b="1270"/>
+            <wp:docPr id="13" name="Picture 13"/>
+            <wp:cNvGraphicFramePr>
+              <a:graphicFrameLocks xmlns:a="http://schemas.openxmlformats.org/drawingml/2006/main" noChangeAspect="1"/>
+            </wp:cNvGraphicFramePr>
+            <a:graphic xmlns:a="http://schemas.openxmlformats.org/drawingml/2006/main">
+              <a:graphicData uri="http://schemas.openxmlformats.org/drawingml/2006/picture">
+                <pic:pic xmlns:pic="http://schemas.openxmlformats.org/drawingml/2006/picture">
+                  <pic:nvPicPr>
+                    <pic:cNvPr id="0" name="Picture 1"/>
+                    <pic:cNvPicPr>
+                      <a:picLocks noChangeAspect="1" noChangeArrowheads="1"/>
+                    </pic:cNvPicPr>
+                  </pic:nvPicPr>
+                  <pic:blipFill>
+                    <a:blip r:embed="rId20" cstate="print">
+                      <a:extLst>
+                        <a:ext uri="{28A0092B-C50C-407E-A947-70E740481C1C}">
+                          <a14:useLocalDpi xmlns:a14="http://schemas.microsoft.com/office/drawing/2010/main" val="0"/>
+                        </a:ext>
+                      </a:extLst>
+                    </a:blip>
+                    <a:srcRect/>
+                    <a:stretch>
+                      <a:fillRect/>
+                    </a:stretch>
+                  </pic:blipFill>
+                  <pic:spPr bwMode="auto">
+                    <a:xfrm>
+                      <a:off x="0" y="0"/>
+                      <a:ext cx="6395720" cy="3256280"/>
+                    </a:xfrm>
+                    <a:prstGeom prst="rect">
+                      <a:avLst/>
+                    </a:prstGeom>
+                    <a:noFill/>
+                    <a:ln>
+                      <a:noFill/>
+                    </a:ln>
+                  </pic:spPr>
+                </pic:pic>
+              </a:graphicData>
+            </a:graphic>
+          </wp:inline>
+        </w:drawing>
+      </w:r>
+    </w:p>
+    <w:p>
+      <w:pPr>
+        <w:spacing w:after="80"/>
+      </w:pPr>
+      <w:r>
+        <w:rPr>
+          <w:noProof/>
+        </w:rPr>
+        <w:drawing>
+          <wp:inline distT="0" distB="0" distL="0" distR="0" wp14:anchorId="77189DE5" wp14:editId="46B92BC5">
+            <wp:extent cx="3220682" cy="3408680"/>
+            <wp:effectExtent l="0" t="0" r="0" b="1270"/>
+            <wp:docPr id="15" name="Picture 15"/>
+            <wp:cNvGraphicFramePr>
+              <a:graphicFrameLocks xmlns:a="http://schemas.openxmlformats.org/drawingml/2006/main" noChangeAspect="1"/>
+            </wp:cNvGraphicFramePr>
+            <a:graphic xmlns:a="http://schemas.openxmlformats.org/drawingml/2006/main">
+              <a:graphicData uri="http://schemas.openxmlformats.org/drawingml/2006/picture">
+                <pic:pic xmlns:pic="http://schemas.openxmlformats.org/drawingml/2006/picture">
+                  <pic:nvPicPr>
+                    <pic:cNvPr id="0" name="Picture 2"/>
+                    <pic:cNvPicPr>
+                      <a:picLocks noChangeAspect="1" noChangeArrowheads="1"/>
+                    </pic:cNvPicPr>
+                  </pic:nvPicPr>
+                  <pic:blipFill>
+                    <a:blip r:embed="rId21">
+                      <a:extLst>
+                        <a:ext uri="{28A0092B-C50C-407E-A947-70E740481C1C}">
+                          <a14:useLocalDpi xmlns:a14="http://schemas.microsoft.com/office/drawing/2010/main" val="0"/>
+                        </a:ext>
+                      </a:extLst>
+                    </a:blip>
+                    <a:srcRect/>
+                    <a:stretch>
+                      <a:fillRect/>
+                    </a:stretch>
+                  </pic:blipFill>
+                  <pic:spPr bwMode="auto">
+                    <a:xfrm>
+                      <a:off x="0" y="0"/>
+                      <a:ext cx="3280063" cy="3471527"/>
+                    </a:xfrm>
+                    <a:prstGeom prst="rect">
+                      <a:avLst/>
+                    </a:prstGeom>
+                    <a:noFill/>
+                    <a:ln>
+                      <a:noFill/>
+                    </a:ln>
+                  </pic:spPr>
+                </pic:pic>
+              </a:graphicData>
+            </a:graphic>
+          </wp:inline>
+        </w:drawing>
+      </w:r>
+    </w:p>
+    <w:p>
+      <w:pPr>
+        <w:pStyle w:val="ListParagraph"/>
+        <w:numPr>
+          <w:ilvl w:val="0"/>
+          <w:numId w:val="18"/>
+        </w:numPr>
+        <w:spacing w:after="80"/>
+        <w:rPr>
+          <w:b/>
+          <w:bCs/>
+        </w:rPr>
+      </w:pPr>
+      <w:r>
+        <w:lastRenderedPageBreak/>
+        <w:t>Check result using the following command. The result will be in the folder specified as the second argument in HDFS</w:t>
+      </w:r>
+    </w:p>
+    <w:p>
+      <w:pPr>
+        <w:spacing w:after="80"/>
+        <w:ind w:left="360"/>
+        <w:rPr>
+          <w:b/>
+          <w:bCs/>
+        </w:rPr>
+      </w:pPr>
+      <w:r>
+        <w:rPr>
+          <w:b/>
+          <w:bCs/>
+          <w:noProof/>
+        </w:rPr>
+        <w:drawing>
+          <wp:inline distT="0" distB="0" distL="0" distR="0" wp14:anchorId="36575C44" wp14:editId="58C0A2A9">
+            <wp:extent cx="6395720" cy="4338320"/>
+            <wp:effectExtent l="0" t="0" r="5080" b="5080"/>
+            <wp:docPr id="16" name="Picture 16"/>
+            <wp:cNvGraphicFramePr>
+              <a:graphicFrameLocks xmlns:a="http://schemas.openxmlformats.org/drawingml/2006/main" noChangeAspect="1"/>
+            </wp:cNvGraphicFramePr>
+            <a:graphic xmlns:a="http://schemas.openxmlformats.org/drawingml/2006/main">
+              <a:graphicData uri="http://schemas.openxmlformats.org/drawingml/2006/picture">
+                <pic:pic xmlns:pic="http://schemas.openxmlformats.org/drawingml/2006/picture">
+                  <pic:nvPicPr>
+                    <pic:cNvPr id="0" name="Picture 3"/>
+                    <pic:cNvPicPr>
+                      <a:picLocks noChangeAspect="1" noChangeArrowheads="1"/>
+                    </pic:cNvPicPr>
+                  </pic:nvPicPr>
+                  <pic:blipFill>
+                    <a:blip r:embed="rId22">
+                      <a:extLst>
+                        <a:ext uri="{28A0092B-C50C-407E-A947-70E740481C1C}">
+                          <a14:useLocalDpi xmlns:a14="http://schemas.microsoft.com/office/drawing/2010/main" val="0"/>
+                        </a:ext>
+                      </a:extLst>
+                    </a:blip>
+                    <a:srcRect/>
+                    <a:stretch>
+                      <a:fillRect/>
+                    </a:stretch>
+                  </pic:blipFill>
+                  <pic:spPr bwMode="auto">
+                    <a:xfrm>
+                      <a:off x="0" y="0"/>
+                      <a:ext cx="6395720" cy="4338320"/>
+                    </a:xfrm>
+                    <a:prstGeom prst="rect">
+                      <a:avLst/>
+                    </a:prstGeom>
+                    <a:noFill/>
+                    <a:ln>
+                      <a:noFill/>
+                    </a:ln>
+                  </pic:spPr>
+                </pic:pic>
+              </a:graphicData>
+            </a:graphic>
+          </wp:inline>
+        </w:drawing>
+      </w:r>
+    </w:p>
+    <w:p>
+      <w:pPr>
+        <w:spacing w:after="80"/>
+        <w:rPr>
+          <w:b/>
+          <w:bCs/>
+        </w:rPr>
+      </w:pPr>
+    </w:p>
+    <w:p>
+      <w:pPr>
+        <w:spacing w:after="80"/>
+      </w:pPr>
+      <w:r>
+        <w:t xml:space="preserve">In the above screenshot we can see that the states are sorted by the number of students enrolled in their universities. </w:t>
+      </w:r>
+    </w:p>
+    <w:p>
+      <w:pPr>
+        <w:spacing w:after="80"/>
+        <w:rPr>
+          <w:b/>
+          <w:bCs/>
+        </w:rPr>
+      </w:pPr>
+    </w:p>
+    <w:p>
+      <w:pPr>
+        <w:spacing w:after="80"/>
+        <w:rPr>
+          <w:b/>
+          <w:bCs/>
+        </w:rPr>
+      </w:pPr>
+      <w:r>
+        <w:rPr>
+          <w:b/>
+          <w:bCs/>
+        </w:rPr>
+        <w:t>Note:</w:t>
+      </w:r>
+    </w:p>
+    <w:p>
+      <w:r>
+        <w:t>Secondary Sorting is not necessary, since Secondary sorting requires both key and value to be the same composite Writable type</w:t>
+      </w:r>
+      <w:r>
+        <w:t xml:space="preserve"> and that would be a waste of space. Since number of states will always be less than 55 including </w:t>
+      </w:r>
+      <w:r>
+        <w:t>territories,</w:t>
+      </w:r>
       <w:bookmarkStart w:id="0" w:name="_GoBack"/>
       <w:bookmarkEnd w:id="0"/>
-    </w:p>
+      <w:r>
+        <w:t xml:space="preserve"> we can sort in the clean-up function of reduce function which will be called only once after map reduce functions are complete.</w:t>
+      </w:r>
+    </w:p>
+    <w:p>
+      <w:pPr>
+        <w:rPr>
+          <w:b/>
+          <w:bCs/>
+          <w:sz w:val="26"/>
+          <w:szCs w:val="26"/>
+        </w:rPr>
+      </w:pPr>
+    </w:p>
+    <w:p>
+      <w:pPr>
+        <w:rPr>
+          <w:b/>
+          <w:bCs/>
+          <w:sz w:val="26"/>
+          <w:szCs w:val="26"/>
+        </w:rPr>
+      </w:pPr>
+    </w:p>
+    <w:p/>
     <w:sectPr>
       <w:pgSz w:w="12240" w:h="15840"/>
       <w:pgMar w:top="1080" w:right="1080" w:bottom="1080" w:left="1080" w:header="720" w:footer="720" w:gutter="0"/>
@@ -3335,6 +3364,95 @@
     </w:lvl>
   </w:abstractNum>
   <w:abstractNum w:abstractNumId="9" w15:restartNumberingAfterBreak="0">
+    <w:nsid w:val="617756FF"/>
+    <w:multiLevelType w:val="hybridMultilevel"/>
+    <w:tmpl w:val="438E186C"/>
+    <w:lvl w:ilvl="0" w:tplc="0409000F">
+      <w:start w:val="1"/>
+      <w:numFmt w:val="decimal"/>
+      <w:lvlText w:val="%1."/>
+      <w:lvlJc w:val="left"/>
+      <w:pPr>
+        <w:ind w:left="720" w:hanging="360"/>
+      </w:pPr>
+      <w:rPr>
+        <w:rFonts w:hint="default"/>
+      </w:rPr>
+    </w:lvl>
+    <w:lvl w:ilvl="1" w:tplc="04090019" w:tentative="1">
+      <w:start w:val="1"/>
+      <w:numFmt w:val="lowerLetter"/>
+      <w:lvlText w:val="%2."/>
+      <w:lvlJc w:val="left"/>
+      <w:pPr>
+        <w:ind w:left="1440" w:hanging="360"/>
+      </w:pPr>
+    </w:lvl>
+    <w:lvl w:ilvl="2" w:tplc="0409001B" w:tentative="1">
+      <w:start w:val="1"/>
+      <w:numFmt w:val="lowerRoman"/>
+      <w:lvlText w:val="%3."/>
+      <w:lvlJc w:val="right"/>
+      <w:pPr>
+        <w:ind w:left="2160" w:hanging="180"/>
+      </w:pPr>
+    </w:lvl>
+    <w:lvl w:ilvl="3" w:tplc="0409000F" w:tentative="1">
+      <w:start w:val="1"/>
+      <w:numFmt w:val="decimal"/>
+      <w:lvlText w:val="%4."/>
+      <w:lvlJc w:val="left"/>
+      <w:pPr>
+        <w:ind w:left="2880" w:hanging="360"/>
+      </w:pPr>
+    </w:lvl>
+    <w:lvl w:ilvl="4" w:tplc="04090019" w:tentative="1">
+      <w:start w:val="1"/>
+      <w:numFmt w:val="lowerLetter"/>
+      <w:lvlText w:val="%5."/>
+      <w:lvlJc w:val="left"/>
+      <w:pPr>
+        <w:ind w:left="3600" w:hanging="360"/>
+      </w:pPr>
+    </w:lvl>
+    <w:lvl w:ilvl="5" w:tplc="0409001B" w:tentative="1">
+      <w:start w:val="1"/>
+      <w:numFmt w:val="lowerRoman"/>
+      <w:lvlText w:val="%6."/>
+      <w:lvlJc w:val="right"/>
+      <w:pPr>
+        <w:ind w:left="4320" w:hanging="180"/>
+      </w:pPr>
+    </w:lvl>
+    <w:lvl w:ilvl="6" w:tplc="0409000F" w:tentative="1">
+      <w:start w:val="1"/>
+      <w:numFmt w:val="decimal"/>
+      <w:lvlText w:val="%7."/>
+      <w:lvlJc w:val="left"/>
+      <w:pPr>
+        <w:ind w:left="5040" w:hanging="360"/>
+      </w:pPr>
+    </w:lvl>
+    <w:lvl w:ilvl="7" w:tplc="04090019" w:tentative="1">
+      <w:start w:val="1"/>
+      <w:numFmt w:val="lowerLetter"/>
+      <w:lvlText w:val="%8."/>
+      <w:lvlJc w:val="left"/>
+      <w:pPr>
+        <w:ind w:left="5760" w:hanging="360"/>
+      </w:pPr>
+    </w:lvl>
+    <w:lvl w:ilvl="8" w:tplc="0409001B" w:tentative="1">
+      <w:start w:val="1"/>
+      <w:numFmt w:val="lowerRoman"/>
+      <w:lvlText w:val="%9."/>
+      <w:lvlJc w:val="right"/>
+      <w:pPr>
+        <w:ind w:left="6480" w:hanging="180"/>
+      </w:pPr>
+    </w:lvl>
+  </w:abstractNum>
+  <w:abstractNum w:abstractNumId="10" w15:restartNumberingAfterBreak="0">
     <w:nsid w:val="622B5DA4"/>
     <w:multiLevelType w:val="hybridMultilevel"/>
     <w:tmpl w:val="ADEA6E10"/>
@@ -3423,7 +3541,7 @@
       </w:pPr>
     </w:lvl>
   </w:abstractNum>
-  <w:abstractNum w:abstractNumId="10" w15:restartNumberingAfterBreak="0">
+  <w:abstractNum w:abstractNumId="11" w15:restartNumberingAfterBreak="0">
     <w:nsid w:val="63D065C7"/>
     <w:multiLevelType w:val="hybridMultilevel"/>
     <w:tmpl w:val="31781E3E"/>
@@ -3512,7 +3630,7 @@
       </w:pPr>
     </w:lvl>
   </w:abstractNum>
-  <w:abstractNum w:abstractNumId="11" w15:restartNumberingAfterBreak="0">
+  <w:abstractNum w:abstractNumId="12" w15:restartNumberingAfterBreak="0">
     <w:nsid w:val="6A365AC3"/>
     <w:multiLevelType w:val="hybridMultilevel"/>
     <w:tmpl w:val="13F01FDE"/>
@@ -3601,7 +3719,98 @@
       </w:pPr>
     </w:lvl>
   </w:abstractNum>
-  <w:abstractNum w:abstractNumId="12" w15:restartNumberingAfterBreak="0">
+  <w:abstractNum w:abstractNumId="13" w15:restartNumberingAfterBreak="0">
+    <w:nsid w:val="76114CA1"/>
+    <w:multiLevelType w:val="hybridMultilevel"/>
+    <w:tmpl w:val="1CDEBCB2"/>
+    <w:lvl w:ilvl="0" w:tplc="7D12AA48">
+      <w:start w:val="1"/>
+      <w:numFmt w:val="decimal"/>
+      <w:lvlText w:val="%1."/>
+      <w:lvlJc w:val="left"/>
+      <w:pPr>
+        <w:ind w:left="720" w:hanging="360"/>
+      </w:pPr>
+      <w:rPr>
+        <w:rFonts w:hint="default"/>
+        <w:b w:val="0"/>
+        <w:bCs w:val="0"/>
+      </w:rPr>
+    </w:lvl>
+    <w:lvl w:ilvl="1" w:tplc="04090019" w:tentative="1">
+      <w:start w:val="1"/>
+      <w:numFmt w:val="lowerLetter"/>
+      <w:lvlText w:val="%2."/>
+      <w:lvlJc w:val="left"/>
+      <w:pPr>
+        <w:ind w:left="1440" w:hanging="360"/>
+      </w:pPr>
+    </w:lvl>
+    <w:lvl w:ilvl="2" w:tplc="0409001B" w:tentative="1">
+      <w:start w:val="1"/>
+      <w:numFmt w:val="lowerRoman"/>
+      <w:lvlText w:val="%3."/>
+      <w:lvlJc w:val="right"/>
+      <w:pPr>
+        <w:ind w:left="2160" w:hanging="180"/>
+      </w:pPr>
+    </w:lvl>
+    <w:lvl w:ilvl="3" w:tplc="0409000F" w:tentative="1">
+      <w:start w:val="1"/>
+      <w:numFmt w:val="decimal"/>
+      <w:lvlText w:val="%4."/>
+      <w:lvlJc w:val="left"/>
+      <w:pPr>
+        <w:ind w:left="2880" w:hanging="360"/>
+      </w:pPr>
+    </w:lvl>
+    <w:lvl w:ilvl="4" w:tplc="04090019" w:tentative="1">
+      <w:start w:val="1"/>
+      <w:numFmt w:val="lowerLetter"/>
+      <w:lvlText w:val="%5."/>
+      <w:lvlJc w:val="left"/>
+      <w:pPr>
+        <w:ind w:left="3600" w:hanging="360"/>
+      </w:pPr>
+    </w:lvl>
+    <w:lvl w:ilvl="5" w:tplc="0409001B" w:tentative="1">
+      <w:start w:val="1"/>
+      <w:numFmt w:val="lowerRoman"/>
+      <w:lvlText w:val="%6."/>
+      <w:lvlJc w:val="right"/>
+      <w:pPr>
+        <w:ind w:left="4320" w:hanging="180"/>
+      </w:pPr>
+    </w:lvl>
+    <w:lvl w:ilvl="6" w:tplc="0409000F" w:tentative="1">
+      <w:start w:val="1"/>
+      <w:numFmt w:val="decimal"/>
+      <w:lvlText w:val="%7."/>
+      <w:lvlJc w:val="left"/>
+      <w:pPr>
+        <w:ind w:left="5040" w:hanging="360"/>
+      </w:pPr>
+    </w:lvl>
+    <w:lvl w:ilvl="7" w:tplc="04090019" w:tentative="1">
+      <w:start w:val="1"/>
+      <w:numFmt w:val="lowerLetter"/>
+      <w:lvlText w:val="%8."/>
+      <w:lvlJc w:val="left"/>
+      <w:pPr>
+        <w:ind w:left="5760" w:hanging="360"/>
+      </w:pPr>
+    </w:lvl>
+    <w:lvl w:ilvl="8" w:tplc="0409001B" w:tentative="1">
+      <w:start w:val="1"/>
+      <w:numFmt w:val="lowerRoman"/>
+      <w:lvlText w:val="%9."/>
+      <w:lvlJc w:val="right"/>
+      <w:pPr>
+        <w:ind w:left="6480" w:hanging="180"/>
+      </w:pPr>
+    </w:lvl>
+  </w:abstractNum>
+  <w:abstractNum w:abstractNumId="14" w15:restartNumberingAfterBreak="0">
     <w:nsid w:val="76BA12F0"/>
     <w:multiLevelType w:val="hybridMultilevel"/>
     <w:tmpl w:val="098466D8"/>
@@ -3690,7 +3899,7 @@
       </w:pPr>
     </w:lvl>
   </w:abstractNum>
-  <w:abstractNum w:abstractNumId="13" w15:restartNumberingAfterBreak="0">
+  <w:abstractNum w:abstractNumId="15" w15:restartNumberingAfterBreak="0">
     <w:nsid w:val="790F7760"/>
     <w:multiLevelType w:val="hybridMultilevel"/>
     <w:tmpl w:val="E03A936C"/>
@@ -3779,7 +3988,7 @@
       </w:pPr>
     </w:lvl>
   </w:abstractNum>
-  <w:abstractNum w:abstractNumId="14" w15:restartNumberingAfterBreak="0">
+  <w:abstractNum w:abstractNumId="16" w15:restartNumberingAfterBreak="0">
     <w:nsid w:val="7C0F2592"/>
     <w:multiLevelType w:val="hybridMultilevel"/>
     <w:tmpl w:val="295889F6"/>
@@ -3868,7 +4077,7 @@
       </w:pPr>
     </w:lvl>
   </w:abstractNum>
-  <w:abstractNum w:abstractNumId="15" w15:restartNumberingAfterBreak="0">
+  <w:abstractNum w:abstractNumId="17" w15:restartNumberingAfterBreak="0">
     <w:nsid w:val="7F0E0847"/>
     <w:multiLevelType w:val="hybridMultilevel"/>
     <w:tmpl w:val="83CE1564"/>
@@ -3982,10 +4191,10 @@
     </w:lvl>
   </w:abstractNum>
   <w:num w:numId="1">
-    <w:abstractNumId w:val="13"/>
+    <w:abstractNumId w:val="15"/>
   </w:num>
   <w:num w:numId="2">
-    <w:abstractNumId w:val="15"/>
+    <w:abstractNumId w:val="17"/>
   </w:num>
   <w:num w:numId="3">
     <w:abstractNumId w:val="3"/>
@@ -3994,7 +4203,7 @@
     <w:abstractNumId w:val="5"/>
   </w:num>
   <w:num w:numId="5">
-    <w:abstractNumId w:val="14"/>
+    <w:abstractNumId w:val="16"/>
   </w:num>
   <w:num w:numId="6">
     <w:abstractNumId w:val="7"/>
@@ -4006,10 +4215,10 @@
     <w:abstractNumId w:val="8"/>
   </w:num>
   <w:num w:numId="9">
-    <w:abstractNumId w:val="10"/>
+    <w:abstractNumId w:val="11"/>
   </w:num>
   <w:num w:numId="10">
-    <w:abstractNumId w:val="11"/>
+    <w:abstractNumId w:val="12"/>
   </w:num>
   <w:num w:numId="11">
     <w:abstractNumId w:val="2"/>
@@ -4021,13 +4230,19 @@
     <w:abstractNumId w:val="4"/>
   </w:num>
   <w:num w:numId="14">
-    <w:abstractNumId w:val="9"/>
+    <w:abstractNumId w:val="10"/>
   </w:num>
   <w:num w:numId="15">
     <w:abstractNumId w:val="0"/>
   </w:num>
   <w:num w:numId="16">
-    <w:abstractNumId w:val="12"/>
+    <w:abstractNumId w:val="14"/>
+  </w:num>
+  <w:num w:numId="17">
+    <w:abstractNumId w:val="9"/>
+  </w:num>
+  <w:num w:numId="18">
+    <w:abstractNumId w:val="13"/>
   </w:num>
 </w:numbering>
 </file>
@@ -4434,7 +4649,6 @@
   <w:style w:type="character" w:default="1" w:styleId="DefaultParagraphFont">
     <w:name w:val="Default Paragraph Font"/>
     <w:uiPriority w:val="1"/>
-    <w:semiHidden/>
     <w:unhideWhenUsed/>
   </w:style>
   <w:style w:type="table" w:default="1" w:styleId="TableNormal">
@@ -4655,6 +4869,7 @@
     <w:rsid w:val="00971132"/>
     <w:rsid w:val="00AE1566"/>
     <w:rsid w:val="00B20193"/>
+    <w:rsid w:val="00EC4DCE"/>
   </w:rsids>
   <m:mathPr>
     <m:mathFont m:val="Cambria Math"/>

</xml_diff>

<commit_message>
Analysis 4 - Map Reduce Summarization
</commit_message>
<xml_diff>
--- a/Report/Report.docx
+++ b/Report/Report.docx
@@ -224,8 +224,19 @@
               <w:sz w:val="26"/>
               <w:szCs w:val="26"/>
             </w:rPr>
-            <w:t>Professor: Yusuf Ozbek</w:t>
+            <w:t xml:space="preserve">Professor: Yusuf </w:t>
           </w:r>
+          <w:proofErr w:type="spellStart"/>
+          <w:r>
+            <w:rPr>
+              <w:b/>
+              <w:bCs/>
+              <w:sz w:val="26"/>
+              <w:szCs w:val="26"/>
+            </w:rPr>
+            <w:t>Ozbek</w:t>
+          </w:r>
+          <w:proofErr w:type="spellEnd"/>
         </w:p>
         <w:p>
           <w:pPr>
@@ -777,9 +788,13 @@
             <w:tcW w:w="630" w:type="dxa"/>
           </w:tcPr>
           <w:p>
+            <w:proofErr w:type="spellStart"/>
+            <w:proofErr w:type="gramStart"/>
             <w:r>
               <w:t>S.No</w:t>
             </w:r>
+            <w:proofErr w:type="spellEnd"/>
+            <w:proofErr w:type="gramEnd"/>
           </w:p>
         </w:tc>
         <w:tc>
@@ -885,14 +900,21 @@
               <w:t>Chaining,</w:t>
             </w:r>
             <w:r>
-              <w:t xml:space="preserve"> Custom Writable Class, Multiple Maps in Same MR Job, </w:t>
+              <w:t xml:space="preserve"> Custom Writable Class, Multiple Maps in Same MR </w:t>
+            </w:r>
+            <w:proofErr w:type="gramStart"/>
+            <w:r>
+              <w:t xml:space="preserve">Job, </w:t>
             </w:r>
             <w:r>
               <w:t xml:space="preserve"> </w:t>
             </w:r>
+            <w:proofErr w:type="spellStart"/>
             <w:r>
               <w:t>SequenceFileInputFormat</w:t>
             </w:r>
+            <w:proofErr w:type="spellEnd"/>
+            <w:proofErr w:type="gramEnd"/>
             <w:r>
               <w:t xml:space="preserve"> </w:t>
             </w:r>
@@ -930,7 +952,15 @@
           </w:tcPr>
           <w:p>
             <w:r>
-              <w:t>Pseudo Secondary Sorting, Clean up function in Reduce</w:t>
+              <w:t xml:space="preserve">Pseudo Secondary Sorting, </w:t>
+            </w:r>
+            <w:proofErr w:type="gramStart"/>
+            <w:r>
+              <w:t>Clean</w:t>
+            </w:r>
+            <w:proofErr w:type="gramEnd"/>
+            <w:r>
+              <w:t xml:space="preserve"> up function in Reduce</w:t>
             </w:r>
           </w:p>
         </w:tc>
@@ -953,13 +983,30 @@
           <w:tcPr>
             <w:tcW w:w="6100" w:type="dxa"/>
           </w:tcPr>
-          <w:p/>
+          <w:p>
+            <w:r>
+              <w:t>Find minimum, max</w:t>
+            </w:r>
+            <w:r>
+              <w:t>i</w:t>
+            </w:r>
+            <w:r>
+              <w:t xml:space="preserve">mum, average, standard deviation of SAT scores </w:t>
+            </w:r>
+            <w:r>
+              <w:t>for all schools by state</w:t>
+            </w:r>
+          </w:p>
         </w:tc>
         <w:tc>
           <w:tcPr>
             <w:tcW w:w="3328" w:type="dxa"/>
           </w:tcPr>
-          <w:p/>
+          <w:p>
+            <w:r>
+              <w:t>Numerical Summarization</w:t>
+            </w:r>
+          </w:p>
         </w:tc>
       </w:tr>
       <w:tr>
@@ -1196,7 +1243,23 @@
           <w:b/>
           <w:bCs/>
         </w:rPr>
-        <w:t>/usr/local/bin/hadoop-3</w:t>
+        <w:t>/</w:t>
+      </w:r>
+      <w:proofErr w:type="spellStart"/>
+      <w:r>
+        <w:rPr>
+          <w:b/>
+          <w:bCs/>
+        </w:rPr>
+        <w:t>usr</w:t>
+      </w:r>
+      <w:proofErr w:type="spellEnd"/>
+      <w:r>
+        <w:rPr>
+          <w:b/>
+          <w:bCs/>
+        </w:rPr>
+        <w:t>/local/bin/hadoop-3</w:t>
       </w:r>
       <w:r>
         <w:rPr>
@@ -1235,8 +1298,29 @@
           <w:numId w:val="7"/>
         </w:numPr>
       </w:pPr>
-      <w:r>
-        <w:t>Enter into the sbin directory where all hadoop shell scripts are present</w:t>
+      <w:proofErr w:type="gramStart"/>
+      <w:r>
+        <w:t>Enter into</w:t>
+      </w:r>
+      <w:proofErr w:type="gramEnd"/>
+      <w:r>
+        <w:t xml:space="preserve"> the </w:t>
+      </w:r>
+      <w:proofErr w:type="spellStart"/>
+      <w:r>
+        <w:t>sbin</w:t>
+      </w:r>
+      <w:proofErr w:type="spellEnd"/>
+      <w:r>
+        <w:t xml:space="preserve"> directory where all </w:t>
+      </w:r>
+      <w:proofErr w:type="spellStart"/>
+      <w:r>
+        <w:t>hadoop</w:t>
+      </w:r>
+      <w:proofErr w:type="spellEnd"/>
+      <w:r>
+        <w:t xml:space="preserve"> shell scripts are present</w:t>
       </w:r>
     </w:p>
     <w:p>
@@ -1252,8 +1336,17 @@
           <w:b/>
           <w:bCs/>
         </w:rPr>
-        <w:t>cd /sbin</w:t>
-      </w:r>
+        <w:t>cd /</w:t>
+      </w:r>
+      <w:proofErr w:type="spellStart"/>
+      <w:r>
+        <w:rPr>
+          <w:b/>
+          <w:bCs/>
+        </w:rPr>
+        <w:t>sbin</w:t>
+      </w:r>
+      <w:proofErr w:type="spellEnd"/>
     </w:p>
     <w:p>
       <w:pPr>
@@ -1264,7 +1357,15 @@
         </w:numPr>
       </w:pPr>
       <w:r>
-        <w:t xml:space="preserve">Start the hadoop using the command </w:t>
+        <w:t xml:space="preserve">Start the </w:t>
+      </w:r>
+      <w:proofErr w:type="spellStart"/>
+      <w:r>
+        <w:t>hadoop</w:t>
+      </w:r>
+      <w:proofErr w:type="spellEnd"/>
+      <w:r>
+        <w:t xml:space="preserve"> using the command </w:t>
       </w:r>
       <w:r>
         <w:rPr>
@@ -1283,8 +1384,17 @@
         </w:numPr>
       </w:pPr>
       <w:r>
-        <w:t xml:space="preserve">Check if hadoop has started using the command </w:t>
-      </w:r>
+        <w:t xml:space="preserve">Check if </w:t>
+      </w:r>
+      <w:proofErr w:type="spellStart"/>
+      <w:r>
+        <w:t>hadoop</w:t>
+      </w:r>
+      <w:proofErr w:type="spellEnd"/>
+      <w:r>
+        <w:t xml:space="preserve"> has started using the command </w:t>
+      </w:r>
+      <w:proofErr w:type="spellStart"/>
       <w:r>
         <w:rPr>
           <w:b/>
@@ -1292,6 +1402,7 @@
         </w:rPr>
         <w:t>jps</w:t>
       </w:r>
+      <w:proofErr w:type="spellEnd"/>
     </w:p>
     <w:p>
       <w:r>
@@ -1435,12 +1546,46 @@
           <w:bCs/>
         </w:rPr>
       </w:pPr>
-      <w:r>
-        <w:rPr>
-          <w:b/>
-          <w:bCs/>
-        </w:rPr>
-        <w:t>./hadoop fs -copyFromLocal '/home/surya/Desktop/CollegeScorecard_Raw_Data/MERGED2017_18_PP.csv' /project</w:t>
+      <w:proofErr w:type="gramStart"/>
+      <w:r>
+        <w:rPr>
+          <w:b/>
+          <w:bCs/>
+        </w:rPr>
+        <w:t>./</w:t>
+      </w:r>
+      <w:proofErr w:type="spellStart"/>
+      <w:proofErr w:type="gramEnd"/>
+      <w:r>
+        <w:rPr>
+          <w:b/>
+          <w:bCs/>
+        </w:rPr>
+        <w:t>hadoop</w:t>
+      </w:r>
+      <w:proofErr w:type="spellEnd"/>
+      <w:r>
+        <w:rPr>
+          <w:b/>
+          <w:bCs/>
+        </w:rPr>
+        <w:t xml:space="preserve"> fs -</w:t>
+      </w:r>
+      <w:proofErr w:type="spellStart"/>
+      <w:r>
+        <w:rPr>
+          <w:b/>
+          <w:bCs/>
+        </w:rPr>
+        <w:t>copyFromLocal</w:t>
+      </w:r>
+      <w:proofErr w:type="spellEnd"/>
+      <w:r>
+        <w:rPr>
+          <w:b/>
+          <w:bCs/>
+        </w:rPr>
+        <w:t xml:space="preserve"> '/home/surya/Desktop/CollegeScorecard_Raw_Data/MERGED2017_18_PP.csv' /project</w:t>
       </w:r>
     </w:p>
     <w:p>
@@ -1451,12 +1596,62 @@
           <w:bCs/>
         </w:rPr>
       </w:pPr>
-      <w:r>
-        <w:rPr>
-          <w:b/>
-          <w:bCs/>
-        </w:rPr>
-        <w:t>./hadoop fs -copyFromLocal '/home/surya/Desktop/17zpallnoagi.csv' /project</w:t>
+      <w:proofErr w:type="gramStart"/>
+      <w:r>
+        <w:rPr>
+          <w:b/>
+          <w:bCs/>
+        </w:rPr>
+        <w:t>./</w:t>
+      </w:r>
+      <w:proofErr w:type="spellStart"/>
+      <w:proofErr w:type="gramEnd"/>
+      <w:r>
+        <w:rPr>
+          <w:b/>
+          <w:bCs/>
+        </w:rPr>
+        <w:t>hadoop</w:t>
+      </w:r>
+      <w:proofErr w:type="spellEnd"/>
+      <w:r>
+        <w:rPr>
+          <w:b/>
+          <w:bCs/>
+        </w:rPr>
+        <w:t xml:space="preserve"> fs -</w:t>
+      </w:r>
+      <w:proofErr w:type="spellStart"/>
+      <w:r>
+        <w:rPr>
+          <w:b/>
+          <w:bCs/>
+        </w:rPr>
+        <w:t>copyFromLocal</w:t>
+      </w:r>
+      <w:proofErr w:type="spellEnd"/>
+      <w:r>
+        <w:rPr>
+          <w:b/>
+          <w:bCs/>
+        </w:rPr>
+        <w:t xml:space="preserve"> '/home/</w:t>
+      </w:r>
+      <w:proofErr w:type="spellStart"/>
+      <w:r>
+        <w:rPr>
+          <w:b/>
+          <w:bCs/>
+        </w:rPr>
+        <w:t>surya</w:t>
+      </w:r>
+      <w:proofErr w:type="spellEnd"/>
+      <w:r>
+        <w:rPr>
+          <w:b/>
+          <w:bCs/>
+        </w:rPr>
+        <w:t>/Desktop/17zpallnoagi.csv' /project</w:t>
       </w:r>
     </w:p>
     <w:p/>
@@ -1479,7 +1674,27 @@
           <w:szCs w:val="26"/>
         </w:rPr>
         <w:lastRenderedPageBreak/>
-        <w:t>Analysis # 01 : Number of schools in a zip code (Descending order)</w:t>
+        <w:t xml:space="preserve">Analysis # </w:t>
+      </w:r>
+      <w:proofErr w:type="gramStart"/>
+      <w:r>
+        <w:rPr>
+          <w:b/>
+          <w:bCs/>
+          <w:sz w:val="26"/>
+          <w:szCs w:val="26"/>
+        </w:rPr>
+        <w:t>01 :</w:t>
+      </w:r>
+      <w:proofErr w:type="gramEnd"/>
+      <w:r>
+        <w:rPr>
+          <w:b/>
+          <w:bCs/>
+          <w:sz w:val="26"/>
+          <w:szCs w:val="26"/>
+        </w:rPr>
+        <w:t xml:space="preserve"> Number of schools in a zip code (Descending order)</w:t>
       </w:r>
     </w:p>
     <w:p>
@@ -1619,7 +1834,15 @@
         <w:pStyle w:val="ListParagraph"/>
       </w:pPr>
       <w:r>
-        <w:t>3.  Call the mapReduce function on the collection and save the result into another collection</w:t>
+        <w:t xml:space="preserve">3.  Call the </w:t>
+      </w:r>
+      <w:proofErr w:type="spellStart"/>
+      <w:r>
+        <w:t>mapReduce</w:t>
+      </w:r>
+      <w:proofErr w:type="spellEnd"/>
+      <w:r>
+        <w:t xml:space="preserve"> function on the collection and save the result into another collection</w:t>
       </w:r>
     </w:p>
     <w:p>
@@ -1876,7 +2099,15 @@
     </w:p>
     <w:p>
       <w:r>
-        <w:t>Three map reduce jobs were chained to calculate the correlation coefficient.</w:t>
+        <w:t xml:space="preserve">Three </w:t>
+      </w:r>
+      <w:proofErr w:type="gramStart"/>
+      <w:r>
+        <w:t>map</w:t>
+      </w:r>
+      <w:proofErr w:type="gramEnd"/>
+      <w:r>
+        <w:t xml:space="preserve"> reduce jobs were chained to calculate the correlation coefficient.</w:t>
       </w:r>
     </w:p>
     <w:p>
@@ -1983,13 +2214,40 @@
           <w:bCs/>
         </w:rPr>
       </w:pPr>
-      <w:r>
-        <w:rPr>
-          <w:b/>
-          <w:bCs/>
-        </w:rPr>
-        <w:t>./hadoop jar '/home/surya/IdeaProjects/PearsonCorrelation/out/artifacts/PearsonCorrelation_jar/PearsonCorrelation.jar' DriverClass</w:t>
-      </w:r>
+      <w:proofErr w:type="gramStart"/>
+      <w:r>
+        <w:rPr>
+          <w:b/>
+          <w:bCs/>
+        </w:rPr>
+        <w:t>./</w:t>
+      </w:r>
+      <w:proofErr w:type="spellStart"/>
+      <w:proofErr w:type="gramEnd"/>
+      <w:r>
+        <w:rPr>
+          <w:b/>
+          <w:bCs/>
+        </w:rPr>
+        <w:t>hadoop</w:t>
+      </w:r>
+      <w:proofErr w:type="spellEnd"/>
+      <w:r>
+        <w:rPr>
+          <w:b/>
+          <w:bCs/>
+        </w:rPr>
+        <w:t xml:space="preserve"> jar '/home/surya/IdeaProjects/PearsonCorrelation/out/artifacts/PearsonCorrelation_jar/PearsonCorrelation.jar' </w:t>
+      </w:r>
+      <w:proofErr w:type="spellStart"/>
+      <w:r>
+        <w:rPr>
+          <w:b/>
+          <w:bCs/>
+        </w:rPr>
+        <w:t>DriverClass</w:t>
+      </w:r>
+      <w:proofErr w:type="spellEnd"/>
       <w:r>
         <w:rPr>
           <w:b/>
@@ -2016,7 +2274,23 @@
           <w:b/>
           <w:bCs/>
         </w:rPr>
-        <w:t>/project/pearsonCoefficientOutput /project/17zpallnoagi.csv</w:t>
+        <w:t>/project/</w:t>
+      </w:r>
+      <w:proofErr w:type="spellStart"/>
+      <w:r>
+        <w:rPr>
+          <w:b/>
+          <w:bCs/>
+        </w:rPr>
+        <w:t>pearsonCoefficientOutput</w:t>
+      </w:r>
+      <w:proofErr w:type="spellEnd"/>
+      <w:r>
+        <w:rPr>
+          <w:b/>
+          <w:bCs/>
+        </w:rPr>
+        <w:t xml:space="preserve"> /project/17zpallnoagi.csv</w:t>
       </w:r>
     </w:p>
     <w:p>
@@ -2088,12 +2362,46 @@
           <w:bCs/>
         </w:rPr>
       </w:pPr>
-      <w:r>
-        <w:rPr>
-          <w:b/>
-          <w:bCs/>
-        </w:rPr>
-        <w:t>./hadoop fs -tail /project/pearsonCoefficientOutput/out3/part-r-00000</w:t>
+      <w:proofErr w:type="gramStart"/>
+      <w:r>
+        <w:rPr>
+          <w:b/>
+          <w:bCs/>
+        </w:rPr>
+        <w:t>./</w:t>
+      </w:r>
+      <w:proofErr w:type="spellStart"/>
+      <w:proofErr w:type="gramEnd"/>
+      <w:r>
+        <w:rPr>
+          <w:b/>
+          <w:bCs/>
+        </w:rPr>
+        <w:t>hadoop</w:t>
+      </w:r>
+      <w:proofErr w:type="spellEnd"/>
+      <w:r>
+        <w:rPr>
+          <w:b/>
+          <w:bCs/>
+        </w:rPr>
+        <w:t xml:space="preserve"> fs -tail /project/</w:t>
+      </w:r>
+      <w:proofErr w:type="spellStart"/>
+      <w:r>
+        <w:rPr>
+          <w:b/>
+          <w:bCs/>
+        </w:rPr>
+        <w:t>pearsonCoefficientOutput</w:t>
+      </w:r>
+      <w:proofErr w:type="spellEnd"/>
+      <w:r>
+        <w:rPr>
+          <w:b/>
+          <w:bCs/>
+        </w:rPr>
+        <w:t>/out3/part-r-00000</w:t>
       </w:r>
     </w:p>
     <w:p>
@@ -2249,6 +2557,120 @@
         <w:spacing w:after="80"/>
       </w:pPr>
       <w:r>
+        <w:t>Make sure the input files are in HDFS with the following command</w:t>
+      </w:r>
+    </w:p>
+    <w:p>
+      <w:pPr>
+        <w:pStyle w:val="ListParagraph"/>
+        <w:spacing w:after="80"/>
+        <w:ind w:left="720"/>
+        <w:rPr>
+          <w:b/>
+          <w:bCs/>
+        </w:rPr>
+      </w:pPr>
+      <w:proofErr w:type="gramStart"/>
+      <w:r>
+        <w:rPr>
+          <w:b/>
+          <w:bCs/>
+        </w:rPr>
+        <w:t>./</w:t>
+      </w:r>
+      <w:proofErr w:type="spellStart"/>
+      <w:proofErr w:type="gramEnd"/>
+      <w:r>
+        <w:rPr>
+          <w:b/>
+          <w:bCs/>
+        </w:rPr>
+        <w:t>hadoop</w:t>
+      </w:r>
+      <w:proofErr w:type="spellEnd"/>
+      <w:r>
+        <w:rPr>
+          <w:b/>
+          <w:bCs/>
+        </w:rPr>
+        <w:t xml:space="preserve"> </w:t>
+      </w:r>
+      <w:r>
+        <w:rPr>
+          <w:b/>
+          <w:bCs/>
+        </w:rPr>
+        <w:t>fs -ls /project</w:t>
+      </w:r>
+    </w:p>
+    <w:p>
+      <w:pPr>
+        <w:spacing w:after="80"/>
+      </w:pPr>
+      <w:r>
+        <w:rPr>
+          <w:noProof/>
+        </w:rPr>
+        <w:drawing>
+          <wp:inline distT="0" distB="0" distL="0" distR="0" wp14:anchorId="52798616" wp14:editId="7EC0A4BB">
+            <wp:extent cx="6263640" cy="548640"/>
+            <wp:effectExtent l="0" t="0" r="3810" b="3810"/>
+            <wp:docPr id="17" name="Picture 17"/>
+            <wp:cNvGraphicFramePr>
+              <a:graphicFrameLocks xmlns:a="http://schemas.openxmlformats.org/drawingml/2006/main" noChangeAspect="1"/>
+            </wp:cNvGraphicFramePr>
+            <a:graphic xmlns:a="http://schemas.openxmlformats.org/drawingml/2006/main">
+              <a:graphicData uri="http://schemas.openxmlformats.org/drawingml/2006/picture">
+                <pic:pic xmlns:pic="http://schemas.openxmlformats.org/drawingml/2006/picture">
+                  <pic:nvPicPr>
+                    <pic:cNvPr id="0" name="Picture 1"/>
+                    <pic:cNvPicPr>
+                      <a:picLocks noChangeAspect="1" noChangeArrowheads="1"/>
+                    </pic:cNvPicPr>
+                  </pic:nvPicPr>
+                  <pic:blipFill>
+                    <a:blip r:embed="rId20">
+                      <a:extLst>
+                        <a:ext uri="{28A0092B-C50C-407E-A947-70E740481C1C}">
+                          <a14:useLocalDpi xmlns:a14="http://schemas.microsoft.com/office/drawing/2010/main" val="0"/>
+                        </a:ext>
+                      </a:extLst>
+                    </a:blip>
+                    <a:srcRect/>
+                    <a:stretch>
+                      <a:fillRect/>
+                    </a:stretch>
+                  </pic:blipFill>
+                  <pic:spPr bwMode="auto">
+                    <a:xfrm>
+                      <a:off x="0" y="0"/>
+                      <a:ext cx="6263640" cy="548640"/>
+                    </a:xfrm>
+                    <a:prstGeom prst="rect">
+                      <a:avLst/>
+                    </a:prstGeom>
+                    <a:noFill/>
+                    <a:ln>
+                      <a:noFill/>
+                    </a:ln>
+                  </pic:spPr>
+                </pic:pic>
+              </a:graphicData>
+            </a:graphic>
+          </wp:inline>
+        </w:drawing>
+      </w:r>
+    </w:p>
+    <w:p>
+      <w:pPr>
+        <w:pStyle w:val="ListParagraph"/>
+        <w:numPr>
+          <w:ilvl w:val="0"/>
+          <w:numId w:val="18"/>
+        </w:numPr>
+        <w:spacing w:after="80"/>
+      </w:pPr>
+      <w:r>
         <w:t>Run the jar in Hadoop with the following command.</w:t>
       </w:r>
     </w:p>
@@ -2260,13 +2682,56 @@
           <w:bCs/>
         </w:rPr>
       </w:pPr>
-      <w:r>
-        <w:rPr>
-          <w:b/>
-          <w:bCs/>
-        </w:rPr>
-        <w:t>./hadoop jar '/home/surya/IdeaProjects/EnrollmentByState/out/artifacts/EnrollmentByState_jar/EnrollmentByState.jar' DriverClass /project/MERGED2017_18_PP.csv /project/statesEnrollmentOutput</w:t>
-      </w:r>
+      <w:proofErr w:type="gramStart"/>
+      <w:r>
+        <w:rPr>
+          <w:b/>
+          <w:bCs/>
+        </w:rPr>
+        <w:t>./</w:t>
+      </w:r>
+      <w:proofErr w:type="spellStart"/>
+      <w:proofErr w:type="gramEnd"/>
+      <w:r>
+        <w:rPr>
+          <w:b/>
+          <w:bCs/>
+        </w:rPr>
+        <w:t>hadoop</w:t>
+      </w:r>
+      <w:proofErr w:type="spellEnd"/>
+      <w:r>
+        <w:rPr>
+          <w:b/>
+          <w:bCs/>
+        </w:rPr>
+        <w:t xml:space="preserve"> jar '/home/surya/IdeaProjects/EnrollmentByState/out/artifacts/EnrollmentByState_jar/EnrollmentByState.jar' </w:t>
+      </w:r>
+      <w:proofErr w:type="spellStart"/>
+      <w:r>
+        <w:rPr>
+          <w:b/>
+          <w:bCs/>
+        </w:rPr>
+        <w:t>DriverClass</w:t>
+      </w:r>
+      <w:proofErr w:type="spellEnd"/>
+      <w:r>
+        <w:rPr>
+          <w:b/>
+          <w:bCs/>
+        </w:rPr>
+        <w:t xml:space="preserve"> /project/MERGED2017_18_PP.csv /project/</w:t>
+      </w:r>
+      <w:proofErr w:type="spellStart"/>
+      <w:r>
+        <w:rPr>
+          <w:b/>
+          <w:bCs/>
+        </w:rPr>
+        <w:t>statesEnrollmentOutput</w:t>
+      </w:r>
+      <w:proofErr w:type="spellEnd"/>
     </w:p>
     <w:p>
       <w:pPr>
@@ -2296,7 +2761,7 @@
                     </pic:cNvPicPr>
                   </pic:nvPicPr>
                   <pic:blipFill>
-                    <a:blip r:embed="rId20" cstate="print">
+                    <a:blip r:embed="rId21" cstate="print">
                       <a:extLst>
                         <a:ext uri="{28A0092B-C50C-407E-A947-70E740481C1C}">
                           <a14:useLocalDpi xmlns:a14="http://schemas.microsoft.com/office/drawing/2010/main" val="0"/>
@@ -2336,6 +2801,7 @@
         <w:rPr>
           <w:noProof/>
         </w:rPr>
+        <w:lastRenderedPageBreak/>
         <w:drawing>
           <wp:inline distT="0" distB="0" distL="0" distR="0" wp14:anchorId="77189DE5" wp14:editId="46B92BC5">
             <wp:extent cx="3220682" cy="3408680"/>
@@ -2354,7 +2820,7 @@
                     </pic:cNvPicPr>
                   </pic:nvPicPr>
                   <pic:blipFill>
-                    <a:blip r:embed="rId21">
+                    <a:blip r:embed="rId22">
                       <a:extLst>
                         <a:ext uri="{28A0092B-C50C-407E-A947-70E740481C1C}">
                           <a14:useLocalDpi xmlns:a14="http://schemas.microsoft.com/office/drawing/2010/main" val="0"/>
@@ -2400,7 +2866,6 @@
         </w:rPr>
       </w:pPr>
       <w:r>
-        <w:lastRenderedPageBreak/>
         <w:t>Check result using the following command. The result will be in the folder specified as the second argument in HDFS</w:t>
       </w:r>
     </w:p>
@@ -2437,7 +2902,7 @@
                     </pic:cNvPicPr>
                   </pic:nvPicPr>
                   <pic:blipFill>
-                    <a:blip r:embed="rId22">
+                    <a:blip r:embed="rId23">
                       <a:extLst>
                         <a:ext uri="{28A0092B-C50C-407E-A947-70E740481C1C}">
                           <a14:useLocalDpi xmlns:a14="http://schemas.microsoft.com/office/drawing/2010/main" val="0"/>
@@ -2483,6 +2948,7 @@
         <w:spacing w:after="80"/>
       </w:pPr>
       <w:r>
+        <w:lastRenderedPageBreak/>
         <w:t xml:space="preserve">In the above screenshot we can see that the states are sorted by the number of students enrolled in their universities. </w:t>
       </w:r>
     </w:p>
@@ -2521,8 +2987,6 @@
       <w:r>
         <w:t>territories,</w:t>
       </w:r>
-      <w:bookmarkStart w:id="0" w:name="_GoBack"/>
-      <w:bookmarkEnd w:id="0"/>
       <w:r>
         <w:t xml:space="preserve"> we can sort in the clean-up function of reduce function which will be called only once after map reduce functions are complete.</w:t>
       </w:r>
@@ -2548,6 +3012,499 @@
       </w:pPr>
     </w:p>
     <w:p/>
+    <w:p>
+      <w:r>
+        <w:br w:type="page"/>
+      </w:r>
+    </w:p>
+    <w:p>
+      <w:pPr>
+        <w:rPr>
+          <w:b/>
+          <w:bCs/>
+          <w:sz w:val="26"/>
+          <w:szCs w:val="26"/>
+        </w:rPr>
+      </w:pPr>
+      <w:r>
+        <w:rPr>
+          <w:b/>
+          <w:bCs/>
+          <w:sz w:val="26"/>
+          <w:szCs w:val="26"/>
+        </w:rPr>
+        <w:lastRenderedPageBreak/>
+        <w:t xml:space="preserve">Analysis # 04: </w:t>
+      </w:r>
+      <w:r>
+        <w:rPr>
+          <w:b/>
+          <w:bCs/>
+          <w:sz w:val="26"/>
+          <w:szCs w:val="26"/>
+        </w:rPr>
+        <w:t>Find minimum, maximum, average, standard deviation of SAT scores for all schools by state</w:t>
+      </w:r>
+    </w:p>
+    <w:p>
+      <w:pPr>
+        <w:rPr>
+          <w:b/>
+          <w:bCs/>
+          <w:sz w:val="26"/>
+          <w:szCs w:val="26"/>
+        </w:rPr>
+      </w:pPr>
+    </w:p>
+    <w:p>
+      <w:pPr>
+        <w:pStyle w:val="ListParagraph"/>
+        <w:numPr>
+          <w:ilvl w:val="0"/>
+          <w:numId w:val="20"/>
+        </w:numPr>
+        <w:spacing w:after="80"/>
+      </w:pPr>
+      <w:r>
+        <w:t>Make sure the inputs files are in HDFS with the following command.</w:t>
+      </w:r>
+    </w:p>
+    <w:p>
+      <w:pPr>
+        <w:spacing w:after="80"/>
+        <w:ind w:left="360"/>
+        <w:rPr>
+          <w:b/>
+          <w:bCs/>
+        </w:rPr>
+      </w:pPr>
+      <w:proofErr w:type="gramStart"/>
+      <w:r>
+        <w:rPr>
+          <w:b/>
+          <w:bCs/>
+        </w:rPr>
+        <w:t>./</w:t>
+      </w:r>
+      <w:proofErr w:type="spellStart"/>
+      <w:proofErr w:type="gramEnd"/>
+      <w:r>
+        <w:rPr>
+          <w:b/>
+          <w:bCs/>
+        </w:rPr>
+        <w:t>hadoop</w:t>
+      </w:r>
+      <w:proofErr w:type="spellEnd"/>
+      <w:r>
+        <w:rPr>
+          <w:b/>
+          <w:bCs/>
+        </w:rPr>
+        <w:t xml:space="preserve"> fs -ls /project</w:t>
+      </w:r>
+    </w:p>
+    <w:p>
+      <w:pPr>
+        <w:spacing w:after="80"/>
+        <w:ind w:left="360"/>
+      </w:pPr>
+      <w:r>
+        <w:rPr>
+          <w:noProof/>
+        </w:rPr>
+        <w:drawing>
+          <wp:inline distT="0" distB="0" distL="0" distR="0" wp14:anchorId="5BF68B4B" wp14:editId="1C4A9E1B">
+            <wp:extent cx="6263640" cy="548640"/>
+            <wp:effectExtent l="0" t="0" r="3810" b="3810"/>
+            <wp:docPr id="18" name="Picture 18"/>
+            <wp:cNvGraphicFramePr>
+              <a:graphicFrameLocks xmlns:a="http://schemas.openxmlformats.org/drawingml/2006/main" noChangeAspect="1"/>
+            </wp:cNvGraphicFramePr>
+            <a:graphic xmlns:a="http://schemas.openxmlformats.org/drawingml/2006/main">
+              <a:graphicData uri="http://schemas.openxmlformats.org/drawingml/2006/picture">
+                <pic:pic xmlns:pic="http://schemas.openxmlformats.org/drawingml/2006/picture">
+                  <pic:nvPicPr>
+                    <pic:cNvPr id="0" name="Picture 1"/>
+                    <pic:cNvPicPr>
+                      <a:picLocks noChangeAspect="1" noChangeArrowheads="1"/>
+                    </pic:cNvPicPr>
+                  </pic:nvPicPr>
+                  <pic:blipFill>
+                    <a:blip r:embed="rId20">
+                      <a:extLst>
+                        <a:ext uri="{28A0092B-C50C-407E-A947-70E740481C1C}">
+                          <a14:useLocalDpi xmlns:a14="http://schemas.microsoft.com/office/drawing/2010/main" val="0"/>
+                        </a:ext>
+                      </a:extLst>
+                    </a:blip>
+                    <a:srcRect/>
+                    <a:stretch>
+                      <a:fillRect/>
+                    </a:stretch>
+                  </pic:blipFill>
+                  <pic:spPr bwMode="auto">
+                    <a:xfrm>
+                      <a:off x="0" y="0"/>
+                      <a:ext cx="6263640" cy="548640"/>
+                    </a:xfrm>
+                    <a:prstGeom prst="rect">
+                      <a:avLst/>
+                    </a:prstGeom>
+                    <a:noFill/>
+                    <a:ln>
+                      <a:noFill/>
+                    </a:ln>
+                  </pic:spPr>
+                </pic:pic>
+              </a:graphicData>
+            </a:graphic>
+          </wp:inline>
+        </w:drawing>
+      </w:r>
+    </w:p>
+    <w:p>
+      <w:pPr>
+        <w:pStyle w:val="ListParagraph"/>
+        <w:numPr>
+          <w:ilvl w:val="0"/>
+          <w:numId w:val="20"/>
+        </w:numPr>
+        <w:spacing w:after="80"/>
+      </w:pPr>
+      <w:r>
+        <w:t>Run the jar in Hadoop with the following command.</w:t>
+      </w:r>
+    </w:p>
+    <w:p>
+      <w:pPr>
+        <w:spacing w:after="80"/>
+        <w:ind w:left="360"/>
+        <w:rPr>
+          <w:b/>
+          <w:bCs/>
+        </w:rPr>
+      </w:pPr>
+      <w:proofErr w:type="gramStart"/>
+      <w:r>
+        <w:rPr>
+          <w:b/>
+          <w:bCs/>
+        </w:rPr>
+        <w:t>./</w:t>
+      </w:r>
+      <w:proofErr w:type="spellStart"/>
+      <w:proofErr w:type="gramEnd"/>
+      <w:r>
+        <w:rPr>
+          <w:b/>
+          <w:bCs/>
+        </w:rPr>
+        <w:t>hadoop</w:t>
+      </w:r>
+      <w:proofErr w:type="spellEnd"/>
+      <w:r>
+        <w:rPr>
+          <w:b/>
+          <w:bCs/>
+        </w:rPr>
+        <w:t xml:space="preserve"> jar '/home/surya/IdeaProjects/AverageMaxMinStdDevByState/out/artifacts/AverageMaxMinStdDevByState_jar/AverageMaxMinStdDevByState.jar' </w:t>
+      </w:r>
+      <w:proofErr w:type="spellStart"/>
+      <w:r>
+        <w:rPr>
+          <w:b/>
+          <w:bCs/>
+        </w:rPr>
+        <w:t>DriverClass</w:t>
+      </w:r>
+      <w:proofErr w:type="spellEnd"/>
+      <w:r>
+        <w:rPr>
+          <w:b/>
+          <w:bCs/>
+        </w:rPr>
+        <w:t xml:space="preserve"> /project/MERGED2017_18_PP.csv /project/</w:t>
+      </w:r>
+      <w:proofErr w:type="spellStart"/>
+      <w:r>
+        <w:rPr>
+          <w:b/>
+          <w:bCs/>
+        </w:rPr>
+        <w:t>AverageMaxMinStdDevOutput</w:t>
+      </w:r>
+      <w:proofErr w:type="spellEnd"/>
+    </w:p>
+    <w:p>
+      <w:pPr>
+        <w:spacing w:after="80"/>
+        <w:ind w:left="360"/>
+        <w:rPr>
+          <w:b/>
+          <w:bCs/>
+        </w:rPr>
+      </w:pPr>
+      <w:r>
+        <w:rPr>
+          <w:b/>
+          <w:bCs/>
+          <w:noProof/>
+        </w:rPr>
+        <w:drawing>
+          <wp:inline distT="0" distB="0" distL="0" distR="0" wp14:anchorId="24EFBDB3" wp14:editId="50A7AB95">
+            <wp:extent cx="6385560" cy="4518660"/>
+            <wp:effectExtent l="0" t="0" r="0" b="0"/>
+            <wp:docPr id="19" name="Picture 19"/>
+            <wp:cNvGraphicFramePr>
+              <a:graphicFrameLocks xmlns:a="http://schemas.openxmlformats.org/drawingml/2006/main" noChangeAspect="1"/>
+            </wp:cNvGraphicFramePr>
+            <a:graphic xmlns:a="http://schemas.openxmlformats.org/drawingml/2006/main">
+              <a:graphicData uri="http://schemas.openxmlformats.org/drawingml/2006/picture">
+                <pic:pic xmlns:pic="http://schemas.openxmlformats.org/drawingml/2006/picture">
+                  <pic:nvPicPr>
+                    <pic:cNvPr id="0" name="Picture 2"/>
+                    <pic:cNvPicPr>
+                      <a:picLocks noChangeAspect="1" noChangeArrowheads="1"/>
+                    </pic:cNvPicPr>
+                  </pic:nvPicPr>
+                  <pic:blipFill>
+                    <a:blip r:embed="rId24">
+                      <a:extLst>
+                        <a:ext uri="{28A0092B-C50C-407E-A947-70E740481C1C}">
+                          <a14:useLocalDpi xmlns:a14="http://schemas.microsoft.com/office/drawing/2010/main" val="0"/>
+                        </a:ext>
+                      </a:extLst>
+                    </a:blip>
+                    <a:srcRect/>
+                    <a:stretch>
+                      <a:fillRect/>
+                    </a:stretch>
+                  </pic:blipFill>
+                  <pic:spPr bwMode="auto">
+                    <a:xfrm>
+                      <a:off x="0" y="0"/>
+                      <a:ext cx="6385560" cy="4518660"/>
+                    </a:xfrm>
+                    <a:prstGeom prst="rect">
+                      <a:avLst/>
+                    </a:prstGeom>
+                    <a:noFill/>
+                    <a:ln>
+                      <a:noFill/>
+                    </a:ln>
+                  </pic:spPr>
+                </pic:pic>
+              </a:graphicData>
+            </a:graphic>
+          </wp:inline>
+        </w:drawing>
+      </w:r>
+    </w:p>
+    <w:p>
+      <w:pPr>
+        <w:spacing w:after="80"/>
+        <w:ind w:left="360"/>
+        <w:rPr>
+          <w:b/>
+          <w:bCs/>
+        </w:rPr>
+      </w:pPr>
+      <w:r>
+        <w:rPr>
+          <w:b/>
+          <w:bCs/>
+          <w:noProof/>
+        </w:rPr>
+        <w:lastRenderedPageBreak/>
+        <w:drawing>
+          <wp:inline distT="0" distB="0" distL="0" distR="0" wp14:anchorId="7FFCA8A7" wp14:editId="3CE61768">
+            <wp:extent cx="4741333" cy="4680919"/>
+            <wp:effectExtent l="0" t="0" r="2540" b="5715"/>
+            <wp:docPr id="20" name="Picture 20"/>
+            <wp:cNvGraphicFramePr>
+              <a:graphicFrameLocks xmlns:a="http://schemas.openxmlformats.org/drawingml/2006/main" noChangeAspect="1"/>
+            </wp:cNvGraphicFramePr>
+            <a:graphic xmlns:a="http://schemas.openxmlformats.org/drawingml/2006/main">
+              <a:graphicData uri="http://schemas.openxmlformats.org/drawingml/2006/picture">
+                <pic:pic xmlns:pic="http://schemas.openxmlformats.org/drawingml/2006/picture">
+                  <pic:nvPicPr>
+                    <pic:cNvPr id="0" name="Picture 3"/>
+                    <pic:cNvPicPr>
+                      <a:picLocks noChangeAspect="1" noChangeArrowheads="1"/>
+                    </pic:cNvPicPr>
+                  </pic:nvPicPr>
+                  <pic:blipFill>
+                    <a:blip r:embed="rId25">
+                      <a:extLst>
+                        <a:ext uri="{28A0092B-C50C-407E-A947-70E740481C1C}">
+                          <a14:useLocalDpi xmlns:a14="http://schemas.microsoft.com/office/drawing/2010/main" val="0"/>
+                        </a:ext>
+                      </a:extLst>
+                    </a:blip>
+                    <a:srcRect/>
+                    <a:stretch>
+                      <a:fillRect/>
+                    </a:stretch>
+                  </pic:blipFill>
+                  <pic:spPr bwMode="auto">
+                    <a:xfrm>
+                      <a:off x="0" y="0"/>
+                      <a:ext cx="4799255" cy="4738103"/>
+                    </a:xfrm>
+                    <a:prstGeom prst="rect">
+                      <a:avLst/>
+                    </a:prstGeom>
+                    <a:noFill/>
+                    <a:ln>
+                      <a:noFill/>
+                    </a:ln>
+                  </pic:spPr>
+                </pic:pic>
+              </a:graphicData>
+            </a:graphic>
+          </wp:inline>
+        </w:drawing>
+      </w:r>
+    </w:p>
+    <w:p>
+      <w:pPr>
+        <w:pStyle w:val="ListParagraph"/>
+        <w:numPr>
+          <w:ilvl w:val="0"/>
+          <w:numId w:val="20"/>
+        </w:numPr>
+        <w:spacing w:after="80"/>
+        <w:rPr>
+          <w:b/>
+          <w:bCs/>
+        </w:rPr>
+      </w:pPr>
+      <w:r>
+        <w:t>Check result using the following command. The result will be in the folder specified as the second argument in HDFS</w:t>
+      </w:r>
+      <w:r>
+        <w:t>.</w:t>
+      </w:r>
+    </w:p>
+    <w:p>
+      <w:pPr>
+        <w:spacing w:after="80"/>
+        <w:ind w:left="360"/>
+        <w:rPr>
+          <w:b/>
+          <w:bCs/>
+        </w:rPr>
+      </w:pPr>
+      <w:proofErr w:type="gramStart"/>
+      <w:r>
+        <w:rPr>
+          <w:b/>
+          <w:bCs/>
+        </w:rPr>
+        <w:t>./</w:t>
+      </w:r>
+      <w:proofErr w:type="spellStart"/>
+      <w:proofErr w:type="gramEnd"/>
+      <w:r>
+        <w:rPr>
+          <w:b/>
+          <w:bCs/>
+        </w:rPr>
+        <w:t>hadoop</w:t>
+      </w:r>
+      <w:proofErr w:type="spellEnd"/>
+      <w:r>
+        <w:rPr>
+          <w:b/>
+          <w:bCs/>
+        </w:rPr>
+        <w:t xml:space="preserve"> fs -cat /project/</w:t>
+      </w:r>
+      <w:proofErr w:type="spellStart"/>
+      <w:r>
+        <w:rPr>
+          <w:b/>
+          <w:bCs/>
+        </w:rPr>
+        <w:t>AverageMaxMinStdDevOutput</w:t>
+      </w:r>
+      <w:proofErr w:type="spellEnd"/>
+      <w:r>
+        <w:rPr>
+          <w:b/>
+          <w:bCs/>
+        </w:rPr>
+        <w:t>/part-r-00000</w:t>
+      </w:r>
+    </w:p>
+    <w:p>
+      <w:pPr>
+        <w:spacing w:after="80"/>
+        <w:ind w:left="360"/>
+        <w:rPr>
+          <w:b/>
+          <w:bCs/>
+        </w:rPr>
+      </w:pPr>
+      <w:bookmarkStart w:id="0" w:name="_GoBack"/>
+      <w:r>
+        <w:rPr>
+          <w:b/>
+          <w:bCs/>
+          <w:noProof/>
+        </w:rPr>
+        <w:drawing>
+          <wp:inline distT="0" distB="0" distL="0" distR="0" wp14:anchorId="3517CC9F" wp14:editId="24DE826D">
+            <wp:extent cx="4789714" cy="3187911"/>
+            <wp:effectExtent l="0" t="0" r="0" b="0"/>
+            <wp:docPr id="21" name="Picture 21"/>
+            <wp:cNvGraphicFramePr>
+              <a:graphicFrameLocks xmlns:a="http://schemas.openxmlformats.org/drawingml/2006/main" noChangeAspect="1"/>
+            </wp:cNvGraphicFramePr>
+            <a:graphic xmlns:a="http://schemas.openxmlformats.org/drawingml/2006/main">
+              <a:graphicData uri="http://schemas.openxmlformats.org/drawingml/2006/picture">
+                <pic:pic xmlns:pic="http://schemas.openxmlformats.org/drawingml/2006/picture">
+                  <pic:nvPicPr>
+                    <pic:cNvPr id="0" name="Picture 4"/>
+                    <pic:cNvPicPr>
+                      <a:picLocks noChangeAspect="1" noChangeArrowheads="1"/>
+                    </pic:cNvPicPr>
+                  </pic:nvPicPr>
+                  <pic:blipFill>
+                    <a:blip r:embed="rId26" cstate="print">
+                      <a:extLst>
+                        <a:ext uri="{28A0092B-C50C-407E-A947-70E740481C1C}">
+                          <a14:useLocalDpi xmlns:a14="http://schemas.microsoft.com/office/drawing/2010/main" val="0"/>
+                        </a:ext>
+                      </a:extLst>
+                    </a:blip>
+                    <a:srcRect/>
+                    <a:stretch>
+                      <a:fillRect/>
+                    </a:stretch>
+                  </pic:blipFill>
+                  <pic:spPr bwMode="auto">
+                    <a:xfrm>
+                      <a:off x="0" y="0"/>
+                      <a:ext cx="4799570" cy="3194471"/>
+                    </a:xfrm>
+                    <a:prstGeom prst="rect">
+                      <a:avLst/>
+                    </a:prstGeom>
+                    <a:noFill/>
+                    <a:ln>
+                      <a:noFill/>
+                    </a:ln>
+                  </pic:spPr>
+                </pic:pic>
+              </a:graphicData>
+            </a:graphic>
+          </wp:inline>
+        </w:drawing>
+      </w:r>
+      <w:bookmarkEnd w:id="0"/>
+    </w:p>
     <w:sectPr>
       <w:pgSz w:w="12240" w:h="15840"/>
       <w:pgMar w:top="1080" w:right="1080" w:bottom="1080" w:left="1080" w:header="720" w:footer="720" w:gutter="0"/>
@@ -2563,6 +3520,95 @@
 <file path=word/numbering.xml><?xml version="1.0" encoding="utf-8"?>
 <w:numbering xmlns:wpc="http://schemas.microsoft.com/office/word/2010/wordprocessingCanvas" xmlns:cx="http://schemas.microsoft.com/office/drawing/2014/chartex" xmlns:cx1="http://schemas.microsoft.com/office/drawing/2015/9/8/chartex" xmlns:cx2="http://schemas.microsoft.com/office/drawing/2015/10/21/chartex" xmlns:cx3="http://schemas.microsoft.com/office/drawing/2016/5/9/chartex" xmlns:cx4="http://schemas.microsoft.com/office/drawing/2016/5/10/chartex" xmlns:cx5="http://schemas.microsoft.com/office/drawing/2016/5/11/chartex" xmlns:cx6="http://schemas.microsoft.com/office/drawing/2016/5/12/chartex" xmlns:cx7="http://schemas.microsoft.com/office/drawing/2016/5/13/chartex" xmlns:cx8="http://schemas.microsoft.com/office/drawing/2016/5/14/chartex" xmlns:mc="http://schemas.openxmlformats.org/markup-compatibility/2006" xmlns:aink="http://schemas.microsoft.com/office/drawing/2016/ink" xmlns:am3d="http://schemas.microsoft.com/office/drawing/2017/model3d" xmlns:o="urn:schemas-microsoft-com:office:office" xmlns:r="http://schemas.openxmlformats.org/officeDocument/2006/relationships" xmlns:m="http://schemas.openxmlformats.org/officeDocument/2006/math" xmlns:v="urn:schemas-microsoft-com:vml" xmlns:wp14="http://schemas.microsoft.com/office/word/2010/wordprocessingDrawing" xmlns:wp="http://schemas.openxmlformats.org/drawingml/2006/wordprocessingDrawing" xmlns:w10="urn:schemas-microsoft-com:office:word" xmlns:w="http://schemas.openxmlformats.org/wordprocessingml/2006/main" xmlns:w14="http://schemas.microsoft.com/office/word/2010/wordml" xmlns:w15="http://schemas.microsoft.com/office/word/2012/wordml" xmlns:w16cid="http://schemas.microsoft.com/office/word/2016/wordml/cid" xmlns:w16se="http://schemas.microsoft.com/office/word/2015/wordml/symex" xmlns:wpg="http://schemas.microsoft.com/office/word/2010/wordprocessingGroup" xmlns:wpi="http://schemas.microsoft.com/office/word/2010/wordprocessingInk" xmlns:wne="http://schemas.microsoft.com/office/word/2006/wordml" xmlns:wps="http://schemas.microsoft.com/office/word/2010/wordprocessingShape" mc:Ignorable="w14 w15 w16se w16cid wp14">
   <w:abstractNum w:abstractNumId="0" w15:restartNumberingAfterBreak="0">
+    <w:nsid w:val="050709B9"/>
+    <w:multiLevelType w:val="hybridMultilevel"/>
+    <w:tmpl w:val="E4CE42E0"/>
+    <w:lvl w:ilvl="0" w:tplc="0409000F">
+      <w:start w:val="1"/>
+      <w:numFmt w:val="decimal"/>
+      <w:lvlText w:val="%1."/>
+      <w:lvlJc w:val="left"/>
+      <w:pPr>
+        <w:ind w:left="720" w:hanging="360"/>
+      </w:pPr>
+      <w:rPr>
+        <w:rFonts w:hint="default"/>
+      </w:rPr>
+    </w:lvl>
+    <w:lvl w:ilvl="1" w:tplc="04090019" w:tentative="1">
+      <w:start w:val="1"/>
+      <w:numFmt w:val="lowerLetter"/>
+      <w:lvlText w:val="%2."/>
+      <w:lvlJc w:val="left"/>
+      <w:pPr>
+        <w:ind w:left="1440" w:hanging="360"/>
+      </w:pPr>
+    </w:lvl>
+    <w:lvl w:ilvl="2" w:tplc="0409001B" w:tentative="1">
+      <w:start w:val="1"/>
+      <w:numFmt w:val="lowerRoman"/>
+      <w:lvlText w:val="%3."/>
+      <w:lvlJc w:val="right"/>
+      <w:pPr>
+        <w:ind w:left="2160" w:hanging="180"/>
+      </w:pPr>
+    </w:lvl>
+    <w:lvl w:ilvl="3" w:tplc="0409000F" w:tentative="1">
+      <w:start w:val="1"/>
+      <w:numFmt w:val="decimal"/>
+      <w:lvlText w:val="%4."/>
+      <w:lvlJc w:val="left"/>
+      <w:pPr>
+        <w:ind w:left="2880" w:hanging="360"/>
+      </w:pPr>
+    </w:lvl>
+    <w:lvl w:ilvl="4" w:tplc="04090019" w:tentative="1">
+      <w:start w:val="1"/>
+      <w:numFmt w:val="lowerLetter"/>
+      <w:lvlText w:val="%5."/>
+      <w:lvlJc w:val="left"/>
+      <w:pPr>
+        <w:ind w:left="3600" w:hanging="360"/>
+      </w:pPr>
+    </w:lvl>
+    <w:lvl w:ilvl="5" w:tplc="0409001B" w:tentative="1">
+      <w:start w:val="1"/>
+      <w:numFmt w:val="lowerRoman"/>
+      <w:lvlText w:val="%6."/>
+      <w:lvlJc w:val="right"/>
+      <w:pPr>
+        <w:ind w:left="4320" w:hanging="180"/>
+      </w:pPr>
+    </w:lvl>
+    <w:lvl w:ilvl="6" w:tplc="0409000F" w:tentative="1">
+      <w:start w:val="1"/>
+      <w:numFmt w:val="decimal"/>
+      <w:lvlText w:val="%7."/>
+      <w:lvlJc w:val="left"/>
+      <w:pPr>
+        <w:ind w:left="5040" w:hanging="360"/>
+      </w:pPr>
+    </w:lvl>
+    <w:lvl w:ilvl="7" w:tplc="04090019" w:tentative="1">
+      <w:start w:val="1"/>
+      <w:numFmt w:val="lowerLetter"/>
+      <w:lvlText w:val="%8."/>
+      <w:lvlJc w:val="left"/>
+      <w:pPr>
+        <w:ind w:left="5760" w:hanging="360"/>
+      </w:pPr>
+    </w:lvl>
+    <w:lvl w:ilvl="8" w:tplc="0409001B" w:tentative="1">
+      <w:start w:val="1"/>
+      <w:numFmt w:val="lowerRoman"/>
+      <w:lvlText w:val="%9."/>
+      <w:lvlJc w:val="right"/>
+      <w:pPr>
+        <w:ind w:left="6480" w:hanging="180"/>
+      </w:pPr>
+    </w:lvl>
+  </w:abstractNum>
+  <w:abstractNum w:abstractNumId="1" w15:restartNumberingAfterBreak="0">
     <w:nsid w:val="08A01BCC"/>
     <w:multiLevelType w:val="hybridMultilevel"/>
     <w:tmpl w:val="542A64BC"/>
@@ -2651,7 +3697,7 @@
       </w:pPr>
     </w:lvl>
   </w:abstractNum>
-  <w:abstractNum w:abstractNumId="1" w15:restartNumberingAfterBreak="0">
+  <w:abstractNum w:abstractNumId="2" w15:restartNumberingAfterBreak="0">
     <w:nsid w:val="09762358"/>
     <w:multiLevelType w:val="hybridMultilevel"/>
     <w:tmpl w:val="613A65C8"/>
@@ -2740,7 +3786,7 @@
       </w:pPr>
     </w:lvl>
   </w:abstractNum>
-  <w:abstractNum w:abstractNumId="2" w15:restartNumberingAfterBreak="0">
+  <w:abstractNum w:abstractNumId="3" w15:restartNumberingAfterBreak="0">
     <w:nsid w:val="0ACD005A"/>
     <w:multiLevelType w:val="hybridMultilevel"/>
     <w:tmpl w:val="4CB67A52"/>
@@ -2829,7 +3875,7 @@
       </w:pPr>
     </w:lvl>
   </w:abstractNum>
-  <w:abstractNum w:abstractNumId="3" w15:restartNumberingAfterBreak="0">
+  <w:abstractNum w:abstractNumId="4" w15:restartNumberingAfterBreak="0">
     <w:nsid w:val="0D3438F5"/>
     <w:multiLevelType w:val="hybridMultilevel"/>
     <w:tmpl w:val="C11E20C8"/>
@@ -2918,7 +3964,7 @@
       </w:pPr>
     </w:lvl>
   </w:abstractNum>
-  <w:abstractNum w:abstractNumId="4" w15:restartNumberingAfterBreak="0">
+  <w:abstractNum w:abstractNumId="5" w15:restartNumberingAfterBreak="0">
     <w:nsid w:val="111F1657"/>
     <w:multiLevelType w:val="hybridMultilevel"/>
     <w:tmpl w:val="4BF436E8"/>
@@ -3007,7 +4053,7 @@
       </w:pPr>
     </w:lvl>
   </w:abstractNum>
-  <w:abstractNum w:abstractNumId="5" w15:restartNumberingAfterBreak="0">
+  <w:abstractNum w:abstractNumId="6" w15:restartNumberingAfterBreak="0">
     <w:nsid w:val="230F3C83"/>
     <w:multiLevelType w:val="hybridMultilevel"/>
     <w:tmpl w:val="B9BCD32C"/>
@@ -3096,7 +4142,7 @@
       </w:pPr>
     </w:lvl>
   </w:abstractNum>
-  <w:abstractNum w:abstractNumId="6" w15:restartNumberingAfterBreak="0">
+  <w:abstractNum w:abstractNumId="7" w15:restartNumberingAfterBreak="0">
     <w:nsid w:val="3EAB5F10"/>
     <w:multiLevelType w:val="hybridMultilevel"/>
     <w:tmpl w:val="48CE73CE"/>
@@ -3185,7 +4231,7 @@
       </w:pPr>
     </w:lvl>
   </w:abstractNum>
-  <w:abstractNum w:abstractNumId="7" w15:restartNumberingAfterBreak="0">
+  <w:abstractNum w:abstractNumId="8" w15:restartNumberingAfterBreak="0">
     <w:nsid w:val="54284F7F"/>
     <w:multiLevelType w:val="hybridMultilevel"/>
     <w:tmpl w:val="269C826C"/>
@@ -3274,7 +4320,7 @@
       </w:pPr>
     </w:lvl>
   </w:abstractNum>
-  <w:abstractNum w:abstractNumId="8" w15:restartNumberingAfterBreak="0">
+  <w:abstractNum w:abstractNumId="9" w15:restartNumberingAfterBreak="0">
     <w:nsid w:val="54FA4EF6"/>
     <w:multiLevelType w:val="hybridMultilevel"/>
     <w:tmpl w:val="439AB8E6"/>
@@ -3363,7 +4409,7 @@
       </w:pPr>
     </w:lvl>
   </w:abstractNum>
-  <w:abstractNum w:abstractNumId="9" w15:restartNumberingAfterBreak="0">
+  <w:abstractNum w:abstractNumId="10" w15:restartNumberingAfterBreak="0">
     <w:nsid w:val="617756FF"/>
     <w:multiLevelType w:val="hybridMultilevel"/>
     <w:tmpl w:val="438E186C"/>
@@ -3452,7 +4498,7 @@
       </w:pPr>
     </w:lvl>
   </w:abstractNum>
-  <w:abstractNum w:abstractNumId="10" w15:restartNumberingAfterBreak="0">
+  <w:abstractNum w:abstractNumId="11" w15:restartNumberingAfterBreak="0">
     <w:nsid w:val="622B5DA4"/>
     <w:multiLevelType w:val="hybridMultilevel"/>
     <w:tmpl w:val="ADEA6E10"/>
@@ -3541,7 +4587,7 @@
       </w:pPr>
     </w:lvl>
   </w:abstractNum>
-  <w:abstractNum w:abstractNumId="11" w15:restartNumberingAfterBreak="0">
+  <w:abstractNum w:abstractNumId="12" w15:restartNumberingAfterBreak="0">
     <w:nsid w:val="63D065C7"/>
     <w:multiLevelType w:val="hybridMultilevel"/>
     <w:tmpl w:val="31781E3E"/>
@@ -3630,7 +4676,7 @@
       </w:pPr>
     </w:lvl>
   </w:abstractNum>
-  <w:abstractNum w:abstractNumId="12" w15:restartNumberingAfterBreak="0">
+  <w:abstractNum w:abstractNumId="13" w15:restartNumberingAfterBreak="0">
     <w:nsid w:val="6A365AC3"/>
     <w:multiLevelType w:val="hybridMultilevel"/>
     <w:tmpl w:val="13F01FDE"/>
@@ -3719,11 +4765,11 @@
       </w:pPr>
     </w:lvl>
   </w:abstractNum>
-  <w:abstractNum w:abstractNumId="13" w15:restartNumberingAfterBreak="0">
-    <w:nsid w:val="76114CA1"/>
+  <w:abstractNum w:abstractNumId="14" w15:restartNumberingAfterBreak="0">
+    <w:nsid w:val="721678B3"/>
     <w:multiLevelType w:val="hybridMultilevel"/>
-    <w:tmpl w:val="1CDEBCB2"/>
-    <w:lvl w:ilvl="0" w:tplc="7D12AA48">
+    <w:tmpl w:val="954CEF8A"/>
+    <w:lvl w:ilvl="0" w:tplc="2556D3A8">
       <w:start w:val="1"/>
       <w:numFmt w:val="decimal"/>
       <w:lvlText w:val="%1."/>
@@ -3810,7 +4856,98 @@
       </w:pPr>
     </w:lvl>
   </w:abstractNum>
-  <w:abstractNum w:abstractNumId="14" w15:restartNumberingAfterBreak="0">
+  <w:abstractNum w:abstractNumId="15" w15:restartNumberingAfterBreak="0">
+    <w:nsid w:val="76114CA1"/>
+    <w:multiLevelType w:val="hybridMultilevel"/>
+    <w:tmpl w:val="1CDEBCB2"/>
+    <w:lvl w:ilvl="0" w:tplc="7D12AA48">
+      <w:start w:val="1"/>
+      <w:numFmt w:val="decimal"/>
+      <w:lvlText w:val="%1."/>
+      <w:lvlJc w:val="left"/>
+      <w:pPr>
+        <w:ind w:left="720" w:hanging="360"/>
+      </w:pPr>
+      <w:rPr>
+        <w:rFonts w:hint="default"/>
+        <w:b w:val="0"/>
+        <w:bCs w:val="0"/>
+      </w:rPr>
+    </w:lvl>
+    <w:lvl w:ilvl="1" w:tplc="04090019" w:tentative="1">
+      <w:start w:val="1"/>
+      <w:numFmt w:val="lowerLetter"/>
+      <w:lvlText w:val="%2."/>
+      <w:lvlJc w:val="left"/>
+      <w:pPr>
+        <w:ind w:left="1440" w:hanging="360"/>
+      </w:pPr>
+    </w:lvl>
+    <w:lvl w:ilvl="2" w:tplc="0409001B" w:tentative="1">
+      <w:start w:val="1"/>
+      <w:numFmt w:val="lowerRoman"/>
+      <w:lvlText w:val="%3."/>
+      <w:lvlJc w:val="right"/>
+      <w:pPr>
+        <w:ind w:left="2160" w:hanging="180"/>
+      </w:pPr>
+    </w:lvl>
+    <w:lvl w:ilvl="3" w:tplc="0409000F" w:tentative="1">
+      <w:start w:val="1"/>
+      <w:numFmt w:val="decimal"/>
+      <w:lvlText w:val="%4."/>
+      <w:lvlJc w:val="left"/>
+      <w:pPr>
+        <w:ind w:left="2880" w:hanging="360"/>
+      </w:pPr>
+    </w:lvl>
+    <w:lvl w:ilvl="4" w:tplc="04090019" w:tentative="1">
+      <w:start w:val="1"/>
+      <w:numFmt w:val="lowerLetter"/>
+      <w:lvlText w:val="%5."/>
+      <w:lvlJc w:val="left"/>
+      <w:pPr>
+        <w:ind w:left="3600" w:hanging="360"/>
+      </w:pPr>
+    </w:lvl>
+    <w:lvl w:ilvl="5" w:tplc="0409001B" w:tentative="1">
+      <w:start w:val="1"/>
+      <w:numFmt w:val="lowerRoman"/>
+      <w:lvlText w:val="%6."/>
+      <w:lvlJc w:val="right"/>
+      <w:pPr>
+        <w:ind w:left="4320" w:hanging="180"/>
+      </w:pPr>
+    </w:lvl>
+    <w:lvl w:ilvl="6" w:tplc="0409000F" w:tentative="1">
+      <w:start w:val="1"/>
+      <w:numFmt w:val="decimal"/>
+      <w:lvlText w:val="%7."/>
+      <w:lvlJc w:val="left"/>
+      <w:pPr>
+        <w:ind w:left="5040" w:hanging="360"/>
+      </w:pPr>
+    </w:lvl>
+    <w:lvl w:ilvl="7" w:tplc="04090019" w:tentative="1">
+      <w:start w:val="1"/>
+      <w:numFmt w:val="lowerLetter"/>
+      <w:lvlText w:val="%8."/>
+      <w:lvlJc w:val="left"/>
+      <w:pPr>
+        <w:ind w:left="5760" w:hanging="360"/>
+      </w:pPr>
+    </w:lvl>
+    <w:lvl w:ilvl="8" w:tplc="0409001B" w:tentative="1">
+      <w:start w:val="1"/>
+      <w:numFmt w:val="lowerRoman"/>
+      <w:lvlText w:val="%9."/>
+      <w:lvlJc w:val="right"/>
+      <w:pPr>
+        <w:ind w:left="6480" w:hanging="180"/>
+      </w:pPr>
+    </w:lvl>
+  </w:abstractNum>
+  <w:abstractNum w:abstractNumId="16" w15:restartNumberingAfterBreak="0">
     <w:nsid w:val="76BA12F0"/>
     <w:multiLevelType w:val="hybridMultilevel"/>
     <w:tmpl w:val="098466D8"/>
@@ -3899,7 +5036,7 @@
       </w:pPr>
     </w:lvl>
   </w:abstractNum>
-  <w:abstractNum w:abstractNumId="15" w15:restartNumberingAfterBreak="0">
+  <w:abstractNum w:abstractNumId="17" w15:restartNumberingAfterBreak="0">
     <w:nsid w:val="790F7760"/>
     <w:multiLevelType w:val="hybridMultilevel"/>
     <w:tmpl w:val="E03A936C"/>
@@ -3988,7 +5125,7 @@
       </w:pPr>
     </w:lvl>
   </w:abstractNum>
-  <w:abstractNum w:abstractNumId="16" w15:restartNumberingAfterBreak="0">
+  <w:abstractNum w:abstractNumId="18" w15:restartNumberingAfterBreak="0">
     <w:nsid w:val="7C0F2592"/>
     <w:multiLevelType w:val="hybridMultilevel"/>
     <w:tmpl w:val="295889F6"/>
@@ -4077,7 +5214,7 @@
       </w:pPr>
     </w:lvl>
   </w:abstractNum>
-  <w:abstractNum w:abstractNumId="17" w15:restartNumberingAfterBreak="0">
+  <w:abstractNum w:abstractNumId="19" w15:restartNumberingAfterBreak="0">
     <w:nsid w:val="7F0E0847"/>
     <w:multiLevelType w:val="hybridMultilevel"/>
     <w:tmpl w:val="83CE1564"/>
@@ -4191,58 +5328,64 @@
     </w:lvl>
   </w:abstractNum>
   <w:num w:numId="1">
+    <w:abstractNumId w:val="17"/>
+  </w:num>
+  <w:num w:numId="2">
+    <w:abstractNumId w:val="19"/>
+  </w:num>
+  <w:num w:numId="3">
+    <w:abstractNumId w:val="4"/>
+  </w:num>
+  <w:num w:numId="4">
+    <w:abstractNumId w:val="6"/>
+  </w:num>
+  <w:num w:numId="5">
+    <w:abstractNumId w:val="18"/>
+  </w:num>
+  <w:num w:numId="6">
+    <w:abstractNumId w:val="8"/>
+  </w:num>
+  <w:num w:numId="7">
+    <w:abstractNumId w:val="7"/>
+  </w:num>
+  <w:num w:numId="8">
+    <w:abstractNumId w:val="9"/>
+  </w:num>
+  <w:num w:numId="9">
+    <w:abstractNumId w:val="12"/>
+  </w:num>
+  <w:num w:numId="10">
+    <w:abstractNumId w:val="13"/>
+  </w:num>
+  <w:num w:numId="11">
+    <w:abstractNumId w:val="3"/>
+  </w:num>
+  <w:num w:numId="12">
+    <w:abstractNumId w:val="2"/>
+  </w:num>
+  <w:num w:numId="13">
+    <w:abstractNumId w:val="5"/>
+  </w:num>
+  <w:num w:numId="14">
+    <w:abstractNumId w:val="11"/>
+  </w:num>
+  <w:num w:numId="15">
+    <w:abstractNumId w:val="1"/>
+  </w:num>
+  <w:num w:numId="16">
+    <w:abstractNumId w:val="16"/>
+  </w:num>
+  <w:num w:numId="17">
+    <w:abstractNumId w:val="10"/>
+  </w:num>
+  <w:num w:numId="18">
     <w:abstractNumId w:val="15"/>
   </w:num>
-  <w:num w:numId="2">
-    <w:abstractNumId w:val="17"/>
-  </w:num>
-  <w:num w:numId="3">
-    <w:abstractNumId w:val="3"/>
-  </w:num>
-  <w:num w:numId="4">
-    <w:abstractNumId w:val="5"/>
-  </w:num>
-  <w:num w:numId="5">
-    <w:abstractNumId w:val="16"/>
-  </w:num>
-  <w:num w:numId="6">
-    <w:abstractNumId w:val="7"/>
-  </w:num>
-  <w:num w:numId="7">
-    <w:abstractNumId w:val="6"/>
-  </w:num>
-  <w:num w:numId="8">
-    <w:abstractNumId w:val="8"/>
-  </w:num>
-  <w:num w:numId="9">
-    <w:abstractNumId w:val="11"/>
-  </w:num>
-  <w:num w:numId="10">
-    <w:abstractNumId w:val="12"/>
-  </w:num>
-  <w:num w:numId="11">
-    <w:abstractNumId w:val="2"/>
-  </w:num>
-  <w:num w:numId="12">
-    <w:abstractNumId w:val="1"/>
-  </w:num>
-  <w:num w:numId="13">
-    <w:abstractNumId w:val="4"/>
-  </w:num>
-  <w:num w:numId="14">
-    <w:abstractNumId w:val="10"/>
-  </w:num>
-  <w:num w:numId="15">
+  <w:num w:numId="19">
     <w:abstractNumId w:val="0"/>
   </w:num>
-  <w:num w:numId="16">
+  <w:num w:numId="20">
     <w:abstractNumId w:val="14"/>
-  </w:num>
-  <w:num w:numId="17">
-    <w:abstractNumId w:val="9"/>
-  </w:num>
-  <w:num w:numId="18">
-    <w:abstractNumId w:val="13"/>
   </w:num>
 </w:numbering>
 </file>
@@ -4649,6 +5792,7 @@
   <w:style w:type="character" w:default="1" w:styleId="DefaultParagraphFont">
     <w:name w:val="Default Paragraph Font"/>
     <w:uiPriority w:val="1"/>
+    <w:semiHidden/>
     <w:unhideWhenUsed/>
   </w:style>
   <w:style w:type="table" w:default="1" w:styleId="TableNormal">
@@ -4866,6 +6010,7 @@
   <w:rsids>
     <w:rsidRoot w:val="00AE1566"/>
     <w:rsid w:val="004176DF"/>
+    <w:rsid w:val="007A67EB"/>
     <w:rsid w:val="00971132"/>
     <w:rsid w:val="00AE1566"/>
     <w:rsid w:val="00B20193"/>

</xml_diff>